<commit_message>
ArdOs Signals and mutex tested. Log thread implemented with serial output
</commit_message>
<xml_diff>
--- a/docs/SW Architecture.docx
+++ b/docs/SW Architecture.docx
@@ -1,6 +1,6 @@
 
 <file path=word/document.xml><?xml version="1.0" encoding="utf-8"?>
-<w:document xmlns:wpc="http://schemas.microsoft.com/office/word/2010/wordprocessingCanvas" xmlns:cx="http://schemas.microsoft.com/office/drawing/2014/chartex" xmlns:cx1="http://schemas.microsoft.com/office/drawing/2015/9/8/chartex" xmlns:cx2="http://schemas.microsoft.com/office/drawing/2015/10/21/chartex" xmlns:mc="http://schemas.openxmlformats.org/markup-compatibility/2006" xmlns:o="urn:schemas-microsoft-com:office:office" xmlns:r="http://schemas.openxmlformats.org/officeDocument/2006/relationships" xmlns:m="http://schemas.openxmlformats.org/officeDocument/2006/math" xmlns:v="urn:schemas-microsoft-com:vml" xmlns:wp14="http://schemas.microsoft.com/office/word/2010/wordprocessingDrawing" xmlns:wp="http://schemas.openxmlformats.org/drawingml/2006/wordprocessingDrawing" xmlns:w10="urn:schemas-microsoft-com:office:word" xmlns:w="http://schemas.openxmlformats.org/wordprocessingml/2006/main" xmlns:w14="http://schemas.microsoft.com/office/word/2010/wordml" xmlns:w15="http://schemas.microsoft.com/office/word/2012/wordml" xmlns:w16se="http://schemas.microsoft.com/office/word/2015/wordml/symex" xmlns:wpg="http://schemas.microsoft.com/office/word/2010/wordprocessingGroup" xmlns:wpi="http://schemas.microsoft.com/office/word/2010/wordprocessingInk" xmlns:wne="http://schemas.microsoft.com/office/word/2006/wordml" xmlns:wps="http://schemas.microsoft.com/office/word/2010/wordprocessingShape" mc:Ignorable="w14 w15 w16se wp14">
+<w:document xmlns:wpc="http://schemas.microsoft.com/office/word/2010/wordprocessingCanvas" xmlns:mc="http://schemas.openxmlformats.org/markup-compatibility/2006" xmlns:o="urn:schemas-microsoft-com:office:office" xmlns:r="http://schemas.openxmlformats.org/officeDocument/2006/relationships" xmlns:m="http://schemas.openxmlformats.org/officeDocument/2006/math" xmlns:v="urn:schemas-microsoft-com:vml" xmlns:wp14="http://schemas.microsoft.com/office/word/2010/wordprocessingDrawing" xmlns:wp="http://schemas.openxmlformats.org/drawingml/2006/wordprocessingDrawing" xmlns:w10="urn:schemas-microsoft-com:office:word" xmlns:w="http://schemas.openxmlformats.org/wordprocessingml/2006/main" xmlns:w14="http://schemas.microsoft.com/office/word/2010/wordml" xmlns:w15="http://schemas.microsoft.com/office/word/2012/wordml" xmlns:wpg="http://schemas.microsoft.com/office/word/2010/wordprocessingGroup" xmlns:wpi="http://schemas.microsoft.com/office/word/2010/wordprocessingInk" xmlns:wne="http://schemas.microsoft.com/office/word/2006/wordml" xmlns:wps="http://schemas.microsoft.com/office/word/2010/wordprocessingShape" mc:Ignorable="w14 w15 wp14">
   <w:body>
     <w:p>
       <w:r>
@@ -22,10 +22,46 @@
       </w:r>
       <w:proofErr w:type="spellEnd"/>
       <w:r>
-        <w:t> : ??</w:t>
-      </w:r>
-      <w:bookmarkStart w:id="0" w:name="_GoBack"/>
-      <w:bookmarkEnd w:id="0"/>
+        <w:t> </w:t>
+      </w:r>
+      <w:proofErr w:type="gramStart"/>
+      <w:r>
+        <w:t>: ??</w:t>
+      </w:r>
+      <w:proofErr w:type="gramEnd"/>
+    </w:p>
+    <w:p/>
+    <w:p>
+      <w:r>
+        <w:t>Quand un composant a besoin d’un composant du layer d’en dessous, il utilise le « </w:t>
+      </w:r>
+      <w:proofErr w:type="spellStart"/>
+      <w:r>
+        <w:t>Layer.h</w:t>
+      </w:r>
+      <w:proofErr w:type="spellEnd"/>
+      <w:r>
+        <w:t> » associé.</w:t>
+      </w:r>
+      <w:r>
+        <w:t xml:space="preserve"> Les composants d’un </w:t>
+      </w:r>
+      <w:proofErr w:type="spellStart"/>
+      <w:r>
+        <w:t>level</w:t>
+      </w:r>
+      <w:proofErr w:type="spellEnd"/>
+      <w:r>
+        <w:t xml:space="preserve"> ne doivent pas inclure le « </w:t>
+      </w:r>
+      <w:proofErr w:type="spellStart"/>
+      <w:r>
+        <w:t>Layer.h</w:t>
+      </w:r>
+      <w:proofErr w:type="spellEnd"/>
+      <w:r>
+        <w:t> » de leur level.</w:t>
+      </w:r>
     </w:p>
     <w:sectPr>
       <w:pgSz w:w="11906" w:h="16838"/>
@@ -38,7 +74,7 @@
 </file>
 
 <file path=word/styles.xml><?xml version="1.0" encoding="utf-8"?>
-<w:styles xmlns:mc="http://schemas.openxmlformats.org/markup-compatibility/2006" xmlns:r="http://schemas.openxmlformats.org/officeDocument/2006/relationships" xmlns:w="http://schemas.openxmlformats.org/wordprocessingml/2006/main" xmlns:w14="http://schemas.microsoft.com/office/word/2010/wordml" xmlns:w15="http://schemas.microsoft.com/office/word/2012/wordml" xmlns:w16se="http://schemas.microsoft.com/office/word/2015/wordml/symex" mc:Ignorable="w14 w15 w16se">
+<w:styles xmlns:mc="http://schemas.openxmlformats.org/markup-compatibility/2006" xmlns:r="http://schemas.openxmlformats.org/officeDocument/2006/relationships" xmlns:w="http://schemas.openxmlformats.org/wordprocessingml/2006/main" xmlns:w14="http://schemas.microsoft.com/office/word/2010/wordml" xmlns:w15="http://schemas.microsoft.com/office/word/2012/wordml" mc:Ignorable="w14 w15">
   <w:docDefaults>
     <w:rPrDefault>
       <w:rPr>
@@ -54,7 +90,7 @@
       </w:pPr>
     </w:pPrDefault>
   </w:docDefaults>
-  <w:latentStyles w:defLockedState="0" w:defUIPriority="99" w:defSemiHidden="0" w:defUnhideWhenUsed="0" w:defQFormat="0" w:count="373">
+  <w:latentStyles w:defLockedState="0" w:defUIPriority="99" w:defSemiHidden="0" w:defUnhideWhenUsed="0" w:defQFormat="0" w:count="371">
     <w:lsdException w:name="Normal" w:uiPriority="0" w:qFormat="1"/>
     <w:lsdException w:name="heading 1" w:uiPriority="9" w:qFormat="1"/>
     <w:lsdException w:name="heading 2" w:semiHidden="1" w:uiPriority="9" w:unhideWhenUsed="1" w:qFormat="1"/>
@@ -160,6 +196,7 @@
     <w:lsdException w:name="HTML Sample" w:semiHidden="1" w:unhideWhenUsed="1"/>
     <w:lsdException w:name="HTML Typewriter" w:semiHidden="1" w:unhideWhenUsed="1"/>
     <w:lsdException w:name="HTML Variable" w:semiHidden="1" w:unhideWhenUsed="1"/>
+    <w:lsdException w:name="Normal Table" w:semiHidden="1" w:unhideWhenUsed="1"/>
     <w:lsdException w:name="annotation subject" w:semiHidden="1" w:unhideWhenUsed="1"/>
     <w:lsdException w:name="No List" w:semiHidden="1" w:unhideWhenUsed="1"/>
     <w:lsdException w:name="Outline List 1" w:semiHidden="1" w:unhideWhenUsed="1"/>
@@ -205,9 +242,11 @@
     <w:lsdException w:name="Table Subtle 1" w:semiHidden="1" w:unhideWhenUsed="1"/>
     <w:lsdException w:name="Table Subtle 2" w:semiHidden="1" w:unhideWhenUsed="1"/>
     <w:lsdException w:name="Table Web 1" w:semiHidden="1" w:unhideWhenUsed="1"/>
+    <w:lsdException w:name="Table Web 2" w:semiHidden="1" w:unhideWhenUsed="1"/>
     <w:lsdException w:name="Table Web 3" w:semiHidden="1" w:unhideWhenUsed="1"/>
     <w:lsdException w:name="Balloon Text" w:semiHidden="1" w:unhideWhenUsed="1"/>
     <w:lsdException w:name="Table Grid" w:uiPriority="39"/>
+    <w:lsdException w:name="Table Theme" w:semiHidden="1" w:unhideWhenUsed="1"/>
     <w:lsdException w:name="Placeholder Text" w:semiHidden="1"/>
     <w:lsdException w:name="No Spacing" w:uiPriority="1" w:qFormat="1"/>
     <w:lsdException w:name="Light Shading" w:uiPriority="60"/>
@@ -423,8 +462,6 @@
     <w:lsdException w:name="List Table 5 Dark Accent 6" w:uiPriority="50"/>
     <w:lsdException w:name="List Table 6 Colorful Accent 6" w:uiPriority="51"/>
     <w:lsdException w:name="List Table 7 Colorful Accent 6" w:uiPriority="52"/>
-    <w:lsdException w:name="Mention" w:semiHidden="1" w:unhideWhenUsed="1"/>
-    <w:lsdException w:name="Smart Hyperlink" w:semiHidden="1" w:unhideWhenUsed="1"/>
   </w:latentStyles>
   <w:style w:type="paragraph" w:default="1" w:styleId="Normal">
     <w:name w:val="Normal"/>

</xml_diff>

<commit_message>
HMI thread added, Teleop thread added, ArdOs statistics added
</commit_message>
<xml_diff>
--- a/docs/SW Architecture.docx
+++ b/docs/SW Architecture.docx
@@ -60,7 +60,188 @@
       </w:r>
       <w:proofErr w:type="spellEnd"/>
       <w:r>
-        <w:t> » de leur level.</w:t>
+        <w:t xml:space="preserve"> » de leur </w:t>
+      </w:r>
+      <w:proofErr w:type="spellStart"/>
+      <w:r>
+        <w:t>level</w:t>
+      </w:r>
+      <w:proofErr w:type="spellEnd"/>
+      <w:r>
+        <w:t>.</w:t>
+      </w:r>
+    </w:p>
+    <w:p/>
+    <w:p>
+      <w:pPr>
+        <w:rPr>
+          <w:lang w:val="en-US"/>
+        </w:rPr>
+      </w:pPr>
+      <w:r>
+        <w:rPr>
+          <w:lang w:val="en-US"/>
+        </w:rPr>
+        <w:t xml:space="preserve">Setup gather all global </w:t>
+      </w:r>
+      <w:proofErr w:type="spellStart"/>
+      <w:r>
+        <w:rPr>
+          <w:lang w:val="en-US"/>
+        </w:rPr>
+        <w:t>vars</w:t>
+      </w:r>
+      <w:proofErr w:type="spellEnd"/>
+      <w:r>
+        <w:rPr>
+          <w:lang w:val="en-US"/>
+        </w:rPr>
+        <w:t xml:space="preserve"> s</w:t>
+      </w:r>
+      <w:r>
+        <w:rPr>
+          <w:lang w:val="en-US"/>
+        </w:rPr>
+        <w:t xml:space="preserve">o that thread safety problems are easier to catch (as they are always related to a global </w:t>
+      </w:r>
+      <w:proofErr w:type="spellStart"/>
+      <w:r>
+        <w:rPr>
+          <w:lang w:val="en-US"/>
+        </w:rPr>
+        <w:t>var</w:t>
+      </w:r>
+      <w:proofErr w:type="spellEnd"/>
+      <w:r>
+        <w:rPr>
+          <w:lang w:val="en-US"/>
+        </w:rPr>
+        <w:t>)</w:t>
+      </w:r>
+    </w:p>
+    <w:p>
+      <w:pPr>
+        <w:rPr>
+          <w:lang w:val="en-US"/>
+        </w:rPr>
+      </w:pPr>
+      <w:r>
+        <w:rPr>
+          <w:lang w:val="en-US"/>
+        </w:rPr>
+        <w:t xml:space="preserve">Always pass via </w:t>
+      </w:r>
+      <w:proofErr w:type="spellStart"/>
+      <w:r>
+        <w:rPr>
+          <w:lang w:val="en-US"/>
+        </w:rPr>
+        <w:t>ArdOs</w:t>
+      </w:r>
+      <w:proofErr w:type="spellEnd"/>
+      <w:r>
+        <w:rPr>
+          <w:lang w:val="en-US"/>
+        </w:rPr>
+        <w:t xml:space="preserve"> to create OS objects so that statistic are possible</w:t>
+      </w:r>
+    </w:p>
+    <w:p>
+      <w:pPr>
+        <w:rPr>
+          <w:lang w:val="en-US"/>
+        </w:rPr>
+      </w:pPr>
+      <w:r>
+        <w:rPr>
+          <w:lang w:val="en-US"/>
+        </w:rPr>
+        <w:t>Dynamic memory allocation (new/</w:t>
+      </w:r>
+      <w:proofErr w:type="spellStart"/>
+      <w:r>
+        <w:rPr>
+          <w:lang w:val="en-US"/>
+        </w:rPr>
+        <w:t>malloc</w:t>
+      </w:r>
+      <w:proofErr w:type="spellEnd"/>
+      <w:r>
+        <w:rPr>
+          <w:lang w:val="en-US"/>
+        </w:rPr>
+        <w:t xml:space="preserve">/free/delete) are forbidden at runtime to </w:t>
+      </w:r>
+      <w:proofErr w:type="gramStart"/>
+      <w:r>
+        <w:rPr>
+          <w:lang w:val="en-US"/>
+        </w:rPr>
+        <w:t>prevent :</w:t>
+      </w:r>
+      <w:proofErr w:type="gramEnd"/>
+    </w:p>
+    <w:p>
+      <w:pPr>
+        <w:pStyle w:val="Paragraphedeliste"/>
+        <w:numPr>
+          <w:ilvl w:val="0"/>
+          <w:numId w:val="1"/>
+        </w:numPr>
+        <w:rPr>
+          <w:lang w:val="en-US"/>
+        </w:rPr>
+      </w:pPr>
+      <w:r>
+        <w:rPr>
+          <w:lang w:val="en-US"/>
+        </w:rPr>
+        <w:t xml:space="preserve">thread safety  in memory allocation (usually not thread safe in light </w:t>
+      </w:r>
+      <w:proofErr w:type="spellStart"/>
+      <w:r>
+        <w:rPr>
+          <w:lang w:val="en-US"/>
+        </w:rPr>
+        <w:t>os</w:t>
+      </w:r>
+      <w:proofErr w:type="spellEnd"/>
+      <w:r>
+        <w:rPr>
+          <w:lang w:val="en-US"/>
+        </w:rPr>
+        <w:t>)</w:t>
+      </w:r>
+    </w:p>
+    <w:p>
+      <w:pPr>
+        <w:pStyle w:val="Paragraphedeliste"/>
+        <w:numPr>
+          <w:ilvl w:val="0"/>
+          <w:numId w:val="1"/>
+        </w:numPr>
+        <w:rPr>
+          <w:lang w:val="en-US"/>
+        </w:rPr>
+      </w:pPr>
+      <w:r>
+        <w:rPr>
+          <w:lang w:val="en-US"/>
+        </w:rPr>
+        <w:t xml:space="preserve">memory fragmentation </w:t>
+      </w:r>
+    </w:p>
+    <w:p>
+      <w:pPr>
+        <w:rPr>
+          <w:lang w:val="en-US"/>
+        </w:rPr>
+      </w:pPr>
+      <w:r>
+        <w:rPr>
+          <w:lang w:val="en-US"/>
+        </w:rPr>
+        <w:t>New are allowed at setup but discouraged (prefer a static assembly). Delete and free are not required as the CPU is always reset after use.</w:t>
       </w:r>
     </w:p>
     <w:sectPr>
@@ -71,6 +252,126 @@
     </w:sectPr>
   </w:body>
 </w:document>
+</file>
+
+<file path=word/numbering.xml><?xml version="1.0" encoding="utf-8"?>
+<w:numbering xmlns:wpc="http://schemas.microsoft.com/office/word/2010/wordprocessingCanvas" xmlns:mc="http://schemas.openxmlformats.org/markup-compatibility/2006" xmlns:o="urn:schemas-microsoft-com:office:office" xmlns:r="http://schemas.openxmlformats.org/officeDocument/2006/relationships" xmlns:m="http://schemas.openxmlformats.org/officeDocument/2006/math" xmlns:v="urn:schemas-microsoft-com:vml" xmlns:wp14="http://schemas.microsoft.com/office/word/2010/wordprocessingDrawing" xmlns:wp="http://schemas.openxmlformats.org/drawingml/2006/wordprocessingDrawing" xmlns:w10="urn:schemas-microsoft-com:office:word" xmlns:w="http://schemas.openxmlformats.org/wordprocessingml/2006/main" xmlns:w14="http://schemas.microsoft.com/office/word/2010/wordml" xmlns:w15="http://schemas.microsoft.com/office/word/2012/wordml" xmlns:wpg="http://schemas.microsoft.com/office/word/2010/wordprocessingGroup" xmlns:wpi="http://schemas.microsoft.com/office/word/2010/wordprocessingInk" xmlns:wne="http://schemas.microsoft.com/office/word/2006/wordml" xmlns:wps="http://schemas.microsoft.com/office/word/2010/wordprocessingShape" mc:Ignorable="w14 w15 wp14">
+  <w:abstractNum w:abstractNumId="0" w15:restartNumberingAfterBreak="0">
+    <w:nsid w:val="36477E0B"/>
+    <w:multiLevelType w:val="hybridMultilevel"/>
+    <w:tmpl w:val="24985FB4"/>
+    <w:lvl w:ilvl="0" w:tplc="803E4FF0">
+      <w:numFmt w:val="bullet"/>
+      <w:lvlText w:val="-"/>
+      <w:lvlJc w:val="left"/>
+      <w:pPr>
+        <w:ind w:left="720" w:hanging="360"/>
+      </w:pPr>
+      <w:rPr>
+        <w:rFonts w:ascii="Calibri" w:eastAsiaTheme="minorHAnsi" w:hAnsi="Calibri" w:cs="Calibri" w:hint="default"/>
+      </w:rPr>
+    </w:lvl>
+    <w:lvl w:ilvl="1" w:tplc="040C0003" w:tentative="1">
+      <w:start w:val="1"/>
+      <w:numFmt w:val="bullet"/>
+      <w:lvlText w:val="o"/>
+      <w:lvlJc w:val="left"/>
+      <w:pPr>
+        <w:ind w:left="1440" w:hanging="360"/>
+      </w:pPr>
+      <w:rPr>
+        <w:rFonts w:ascii="Courier New" w:hAnsi="Courier New" w:cs="Courier New" w:hint="default"/>
+      </w:rPr>
+    </w:lvl>
+    <w:lvl w:ilvl="2" w:tplc="040C0005" w:tentative="1">
+      <w:start w:val="1"/>
+      <w:numFmt w:val="bullet"/>
+      <w:lvlText w:val=""/>
+      <w:lvlJc w:val="left"/>
+      <w:pPr>
+        <w:ind w:left="2160" w:hanging="360"/>
+      </w:pPr>
+      <w:rPr>
+        <w:rFonts w:ascii="Wingdings" w:hAnsi="Wingdings" w:hint="default"/>
+      </w:rPr>
+    </w:lvl>
+    <w:lvl w:ilvl="3" w:tplc="040C0001" w:tentative="1">
+      <w:start w:val="1"/>
+      <w:numFmt w:val="bullet"/>
+      <w:lvlText w:val=""/>
+      <w:lvlJc w:val="left"/>
+      <w:pPr>
+        <w:ind w:left="2880" w:hanging="360"/>
+      </w:pPr>
+      <w:rPr>
+        <w:rFonts w:ascii="Symbol" w:hAnsi="Symbol" w:hint="default"/>
+      </w:rPr>
+    </w:lvl>
+    <w:lvl w:ilvl="4" w:tplc="040C0003" w:tentative="1">
+      <w:start w:val="1"/>
+      <w:numFmt w:val="bullet"/>
+      <w:lvlText w:val="o"/>
+      <w:lvlJc w:val="left"/>
+      <w:pPr>
+        <w:ind w:left="3600" w:hanging="360"/>
+      </w:pPr>
+      <w:rPr>
+        <w:rFonts w:ascii="Courier New" w:hAnsi="Courier New" w:cs="Courier New" w:hint="default"/>
+      </w:rPr>
+    </w:lvl>
+    <w:lvl w:ilvl="5" w:tplc="040C0005" w:tentative="1">
+      <w:start w:val="1"/>
+      <w:numFmt w:val="bullet"/>
+      <w:lvlText w:val=""/>
+      <w:lvlJc w:val="left"/>
+      <w:pPr>
+        <w:ind w:left="4320" w:hanging="360"/>
+      </w:pPr>
+      <w:rPr>
+        <w:rFonts w:ascii="Wingdings" w:hAnsi="Wingdings" w:hint="default"/>
+      </w:rPr>
+    </w:lvl>
+    <w:lvl w:ilvl="6" w:tplc="040C0001" w:tentative="1">
+      <w:start w:val="1"/>
+      <w:numFmt w:val="bullet"/>
+      <w:lvlText w:val=""/>
+      <w:lvlJc w:val="left"/>
+      <w:pPr>
+        <w:ind w:left="5040" w:hanging="360"/>
+      </w:pPr>
+      <w:rPr>
+        <w:rFonts w:ascii="Symbol" w:hAnsi="Symbol" w:hint="default"/>
+      </w:rPr>
+    </w:lvl>
+    <w:lvl w:ilvl="7" w:tplc="040C0003" w:tentative="1">
+      <w:start w:val="1"/>
+      <w:numFmt w:val="bullet"/>
+      <w:lvlText w:val="o"/>
+      <w:lvlJc w:val="left"/>
+      <w:pPr>
+        <w:ind w:left="5760" w:hanging="360"/>
+      </w:pPr>
+      <w:rPr>
+        <w:rFonts w:ascii="Courier New" w:hAnsi="Courier New" w:cs="Courier New" w:hint="default"/>
+      </w:rPr>
+    </w:lvl>
+    <w:lvl w:ilvl="8" w:tplc="040C0005" w:tentative="1">
+      <w:start w:val="1"/>
+      <w:numFmt w:val="bullet"/>
+      <w:lvlText w:val=""/>
+      <w:lvlJc w:val="left"/>
+      <w:pPr>
+        <w:ind w:left="6480" w:hanging="360"/>
+      </w:pPr>
+      <w:rPr>
+        <w:rFonts w:ascii="Wingdings" w:hAnsi="Wingdings" w:hint="default"/>
+      </w:rPr>
+    </w:lvl>
+  </w:abstractNum>
+  <w:num w:numId="1">
+    <w:abstractNumId w:val="0"/>
+  </w:num>
+</w:numbering>
 </file>
 
 <file path=word/styles.xml><?xml version="1.0" encoding="utf-8"?>
@@ -494,6 +795,17 @@
     <w:semiHidden/>
     <w:unhideWhenUsed/>
   </w:style>
+  <w:style w:type="paragraph" w:styleId="Paragraphedeliste">
+    <w:name w:val="List Paragraph"/>
+    <w:basedOn w:val="Normal"/>
+    <w:uiPriority w:val="34"/>
+    <w:qFormat/>
+    <w:rsid w:val="00246C3E"/>
+    <w:pPr>
+      <w:ind w:left="720"/>
+      <w:contextualSpacing/>
+    </w:pPr>
+  </w:style>
 </w:styles>
 </file>
 

</xml_diff>

<commit_message>
Doc updated with USB-prog integration with Atmel (via bossac)
</commit_message>
<xml_diff>
--- a/docs/SW Architecture.docx
+++ b/docs/SW Architecture.docx
@@ -242,6 +242,747 @@
           <w:lang w:val="en-US"/>
         </w:rPr>
         <w:t>New are allowed at setup but discouraged (prefer a static assembly). Delete and free are not required as the CPU is always reset after use.</w:t>
+      </w:r>
+    </w:p>
+    <w:p>
+      <w:pPr>
+        <w:pStyle w:val="Titre1"/>
+        <w:rPr>
+          <w:lang w:val="en-US"/>
+        </w:rPr>
+      </w:pPr>
+      <w:r>
+        <w:rPr>
+          <w:lang w:val="en-US"/>
+        </w:rPr>
+        <w:t>Tooling</w:t>
+      </w:r>
+    </w:p>
+    <w:p>
+      <w:pPr>
+        <w:rPr>
+          <w:lang w:val="en-US"/>
+        </w:rPr>
+      </w:pPr>
+    </w:p>
+    <w:p>
+      <w:pPr>
+        <w:pStyle w:val="Titre2"/>
+        <w:rPr>
+          <w:lang w:val="en-US"/>
+        </w:rPr>
+      </w:pPr>
+      <w:r>
+        <w:rPr>
+          <w:lang w:val="en-US"/>
+        </w:rPr>
+        <w:t>Atmel</w:t>
+      </w:r>
+    </w:p>
+    <w:p>
+      <w:pPr>
+        <w:rPr>
+          <w:lang w:val="en-US"/>
+        </w:rPr>
+      </w:pPr>
+      <w:r>
+        <w:rPr>
+          <w:lang w:val="en-US"/>
+        </w:rPr>
+        <w:t>In order to add modules when a project is created with ASF, you need to go to “ASF-&gt;ASF Wizard”.</w:t>
+      </w:r>
+    </w:p>
+    <w:p>
+      <w:pPr>
+        <w:rPr>
+          <w:lang w:val="en-US"/>
+        </w:rPr>
+      </w:pPr>
+      <w:r>
+        <w:rPr>
+          <w:lang w:val="en-US"/>
+        </w:rPr>
+        <w:t>In case it’s needed, the CPU reference is ATSAM3X8E.</w:t>
+      </w:r>
+    </w:p>
+    <w:p>
+      <w:pPr>
+        <w:rPr>
+          <w:lang w:val="en-US"/>
+        </w:rPr>
+      </w:pPr>
+      <w:r>
+        <w:rPr>
+          <w:lang w:val="en-US"/>
+        </w:rPr>
+        <w:t>Here is a simple main file to blink the amber led “L” (orange</w:t>
+      </w:r>
+      <w:proofErr w:type="gramStart"/>
+      <w:r>
+        <w:rPr>
+          <w:lang w:val="en-US"/>
+        </w:rPr>
+        <w:t>) :</w:t>
+      </w:r>
+      <w:proofErr w:type="gramEnd"/>
+    </w:p>
+    <w:p>
+      <w:pPr>
+        <w:pStyle w:val="Sansinterligne"/>
+      </w:pPr>
+      <w:r>
+        <w:t>#include &lt;</w:t>
+      </w:r>
+      <w:proofErr w:type="spellStart"/>
+      <w:r>
+        <w:t>asf.h</w:t>
+      </w:r>
+      <w:proofErr w:type="spellEnd"/>
+      <w:r>
+        <w:t>&gt;</w:t>
+      </w:r>
+    </w:p>
+    <w:p>
+      <w:pPr>
+        <w:pStyle w:val="Sansinterligne"/>
+      </w:pPr>
+    </w:p>
+    <w:p>
+      <w:pPr>
+        <w:pStyle w:val="Sansinterligne"/>
+      </w:pPr>
+      <w:proofErr w:type="spellStart"/>
+      <w:proofErr w:type="gramStart"/>
+      <w:r>
+        <w:t>int</w:t>
+      </w:r>
+      <w:proofErr w:type="spellEnd"/>
+      <w:proofErr w:type="gramEnd"/>
+      <w:r>
+        <w:t xml:space="preserve"> main (void)</w:t>
+      </w:r>
+    </w:p>
+    <w:p>
+      <w:pPr>
+        <w:pStyle w:val="Sansinterligne"/>
+      </w:pPr>
+      <w:r>
+        <w:t>{</w:t>
+      </w:r>
+    </w:p>
+    <w:p>
+      <w:pPr>
+        <w:pStyle w:val="Sansinterligne"/>
+      </w:pPr>
+      <w:r>
+        <w:tab/>
+      </w:r>
+      <w:proofErr w:type="spellStart"/>
+      <w:r>
+        <w:t>sysclk_</w:t>
+      </w:r>
+      <w:proofErr w:type="gramStart"/>
+      <w:r>
+        <w:t>init</w:t>
+      </w:r>
+      <w:proofErr w:type="spellEnd"/>
+      <w:r>
+        <w:t>(</w:t>
+      </w:r>
+      <w:proofErr w:type="gramEnd"/>
+      <w:r>
+        <w:t>);</w:t>
+      </w:r>
+      <w:r>
+        <w:tab/>
+      </w:r>
+    </w:p>
+    <w:p>
+      <w:pPr>
+        <w:pStyle w:val="Sansinterligne"/>
+      </w:pPr>
+      <w:r>
+        <w:tab/>
+      </w:r>
+      <w:proofErr w:type="spellStart"/>
+      <w:r>
+        <w:t>board_</w:t>
+      </w:r>
+      <w:proofErr w:type="gramStart"/>
+      <w:r>
+        <w:t>init</w:t>
+      </w:r>
+      <w:proofErr w:type="spellEnd"/>
+      <w:r>
+        <w:t>(</w:t>
+      </w:r>
+      <w:proofErr w:type="gramEnd"/>
+      <w:r>
+        <w:t>);</w:t>
+      </w:r>
+    </w:p>
+    <w:p>
+      <w:pPr>
+        <w:pStyle w:val="Sansinterligne"/>
+      </w:pPr>
+      <w:r>
+        <w:tab/>
+      </w:r>
+    </w:p>
+    <w:p>
+      <w:pPr>
+        <w:pStyle w:val="Sansinterligne"/>
+      </w:pPr>
+      <w:r>
+        <w:tab/>
+      </w:r>
+      <w:proofErr w:type="spellStart"/>
+      <w:r>
+        <w:t>gpio_configure_</w:t>
+      </w:r>
+      <w:proofErr w:type="gramStart"/>
+      <w:r>
+        <w:t>pin</w:t>
+      </w:r>
+      <w:proofErr w:type="spellEnd"/>
+      <w:r>
+        <w:t>(</w:t>
+      </w:r>
+      <w:proofErr w:type="gramEnd"/>
+      <w:r>
+        <w:t>LED0_GPIO, LED0_FLAGS);</w:t>
+      </w:r>
+    </w:p>
+    <w:p>
+      <w:pPr>
+        <w:pStyle w:val="Sansinterligne"/>
+      </w:pPr>
+      <w:r>
+        <w:tab/>
+      </w:r>
+      <w:proofErr w:type="spellStart"/>
+      <w:r>
+        <w:t>gpio_set_pin_</w:t>
+      </w:r>
+      <w:proofErr w:type="gramStart"/>
+      <w:r>
+        <w:t>low</w:t>
+      </w:r>
+      <w:proofErr w:type="spellEnd"/>
+      <w:r>
+        <w:t>(</w:t>
+      </w:r>
+      <w:proofErr w:type="gramEnd"/>
+      <w:r>
+        <w:t>LED0_GPIO);</w:t>
+      </w:r>
+    </w:p>
+    <w:p>
+      <w:pPr>
+        <w:pStyle w:val="Sansinterligne"/>
+      </w:pPr>
+    </w:p>
+    <w:p>
+      <w:pPr>
+        <w:pStyle w:val="Sansinterligne"/>
+      </w:pPr>
+      <w:r>
+        <w:tab/>
+      </w:r>
+      <w:proofErr w:type="gramStart"/>
+      <w:r>
+        <w:t>while(</w:t>
+      </w:r>
+      <w:proofErr w:type="gramEnd"/>
+      <w:r>
+        <w:t>1)</w:t>
+      </w:r>
+    </w:p>
+    <w:p>
+      <w:pPr>
+        <w:pStyle w:val="Sansinterligne"/>
+      </w:pPr>
+      <w:r>
+        <w:tab/>
+        <w:t>{</w:t>
+      </w:r>
+    </w:p>
+    <w:p>
+      <w:pPr>
+        <w:pStyle w:val="Sansinterligne"/>
+      </w:pPr>
+      <w:r>
+        <w:tab/>
+      </w:r>
+      <w:r>
+        <w:tab/>
+      </w:r>
+      <w:proofErr w:type="spellStart"/>
+      <w:r>
+        <w:t>gpio_toggle_</w:t>
+      </w:r>
+      <w:proofErr w:type="gramStart"/>
+      <w:r>
+        <w:t>pin</w:t>
+      </w:r>
+      <w:proofErr w:type="spellEnd"/>
+      <w:r>
+        <w:t>(</w:t>
+      </w:r>
+      <w:proofErr w:type="gramEnd"/>
+      <w:r>
+        <w:t>LED0_GPIO);</w:t>
+      </w:r>
+    </w:p>
+    <w:p>
+      <w:pPr>
+        <w:pStyle w:val="Sansinterligne"/>
+      </w:pPr>
+      <w:r>
+        <w:tab/>
+      </w:r>
+      <w:r>
+        <w:tab/>
+      </w:r>
+      <w:proofErr w:type="spellStart"/>
+      <w:r>
+        <w:t>delay_</w:t>
+      </w:r>
+      <w:proofErr w:type="gramStart"/>
+      <w:r>
+        <w:t>ms</w:t>
+      </w:r>
+      <w:proofErr w:type="spellEnd"/>
+      <w:r>
+        <w:t>(</w:t>
+      </w:r>
+      <w:proofErr w:type="gramEnd"/>
+      <w:r>
+        <w:t>500);</w:t>
+      </w:r>
+    </w:p>
+    <w:p>
+      <w:pPr>
+        <w:pStyle w:val="Sansinterligne"/>
+      </w:pPr>
+      <w:r>
+        <w:tab/>
+        <w:t>}</w:t>
+      </w:r>
+    </w:p>
+    <w:p>
+      <w:pPr>
+        <w:pStyle w:val="Sansinterligne"/>
+      </w:pPr>
+      <w:r>
+        <w:t>}</w:t>
+      </w:r>
+    </w:p>
+    <w:p>
+      <w:pPr>
+        <w:rPr>
+          <w:lang w:val="en-US"/>
+        </w:rPr>
+      </w:pPr>
+      <w:bookmarkStart w:id="0" w:name="_GoBack"/>
+      <w:bookmarkEnd w:id="0"/>
+    </w:p>
+    <w:p>
+      <w:pPr>
+        <w:pStyle w:val="Titre2"/>
+        <w:rPr>
+          <w:lang w:val="en-US"/>
+        </w:rPr>
+      </w:pPr>
+      <w:r>
+        <w:rPr>
+          <w:lang w:val="en-US"/>
+        </w:rPr>
+        <w:lastRenderedPageBreak/>
+        <w:t xml:space="preserve"> Atmel </w:t>
+      </w:r>
+      <w:proofErr w:type="spellStart"/>
+      <w:r>
+        <w:rPr>
+          <w:lang w:val="en-US"/>
+        </w:rPr>
+        <w:t>Prog</w:t>
+      </w:r>
+      <w:proofErr w:type="spellEnd"/>
+      <w:r>
+        <w:rPr>
+          <w:lang w:val="en-US"/>
+        </w:rPr>
+        <w:t xml:space="preserve"> without JTAG</w:t>
+      </w:r>
+    </w:p>
+    <w:p>
+      <w:pPr>
+        <w:rPr>
+          <w:lang w:val="en-US"/>
+        </w:rPr>
+      </w:pPr>
+    </w:p>
+    <w:p>
+      <w:pPr>
+        <w:rPr>
+          <w:lang w:val="en-US"/>
+        </w:rPr>
+      </w:pPr>
+      <w:r>
+        <w:rPr>
+          <w:lang w:val="en-US"/>
+        </w:rPr>
+        <w:t xml:space="preserve">In order to program the Arduino due from Atmel </w:t>
+      </w:r>
+      <w:proofErr w:type="spellStart"/>
+      <w:r>
+        <w:rPr>
+          <w:lang w:val="en-US"/>
+        </w:rPr>
+        <w:t>witout</w:t>
+      </w:r>
+      <w:proofErr w:type="spellEnd"/>
+      <w:r>
+        <w:rPr>
+          <w:lang w:val="en-US"/>
+        </w:rPr>
+        <w:t xml:space="preserve"> </w:t>
+      </w:r>
+      <w:proofErr w:type="gramStart"/>
+      <w:r>
+        <w:rPr>
+          <w:lang w:val="en-US"/>
+        </w:rPr>
+        <w:t>JTAG ,</w:t>
+      </w:r>
+      <w:proofErr w:type="gramEnd"/>
+      <w:r>
+        <w:rPr>
+          <w:lang w:val="en-US"/>
+        </w:rPr>
+        <w:t xml:space="preserve"> we use “</w:t>
+      </w:r>
+      <w:proofErr w:type="spellStart"/>
+      <w:r>
+        <w:rPr>
+          <w:lang w:val="en-US"/>
+        </w:rPr>
+        <w:t>bossac</w:t>
+      </w:r>
+      <w:proofErr w:type="spellEnd"/>
+      <w:r>
+        <w:rPr>
+          <w:lang w:val="en-US"/>
+        </w:rPr>
+        <w:t>”. In “Tools-&gt;External tools…</w:t>
+      </w:r>
+      <w:proofErr w:type="gramStart"/>
+      <w:r>
+        <w:rPr>
+          <w:lang w:val="en-US"/>
+        </w:rPr>
+        <w:t>” :</w:t>
+      </w:r>
+      <w:proofErr w:type="gramEnd"/>
+    </w:p>
+    <w:p>
+      <w:pPr>
+        <w:rPr>
+          <w:lang w:val="en-US"/>
+        </w:rPr>
+      </w:pPr>
+      <w:r>
+        <w:rPr>
+          <w:noProof/>
+          <w:lang w:eastAsia="fr-FR"/>
+        </w:rPr>
+        <w:drawing>
+          <wp:inline distT="0" distB="0" distL="0" distR="0" wp14:anchorId="342DD799" wp14:editId="7D98EF56">
+            <wp:extent cx="3396337" cy="3381375"/>
+            <wp:effectExtent l="0" t="0" r="0" b="0"/>
+            <wp:docPr id="2" name="Image 2"/>
+            <wp:cNvGraphicFramePr>
+              <a:graphicFrameLocks xmlns:a="http://schemas.openxmlformats.org/drawingml/2006/main" noChangeAspect="1"/>
+            </wp:cNvGraphicFramePr>
+            <a:graphic xmlns:a="http://schemas.openxmlformats.org/drawingml/2006/main">
+              <a:graphicData uri="http://schemas.openxmlformats.org/drawingml/2006/picture">
+                <pic:pic xmlns:pic="http://schemas.openxmlformats.org/drawingml/2006/picture">
+                  <pic:nvPicPr>
+                    <pic:cNvPr id="1" name=""/>
+                    <pic:cNvPicPr/>
+                  </pic:nvPicPr>
+                  <pic:blipFill>
+                    <a:blip r:embed="rId5"/>
+                    <a:stretch>
+                      <a:fillRect/>
+                    </a:stretch>
+                  </pic:blipFill>
+                  <pic:spPr>
+                    <a:xfrm>
+                      <a:off x="0" y="0"/>
+                      <a:ext cx="3413211" cy="3398174"/>
+                    </a:xfrm>
+                    <a:prstGeom prst="rect">
+                      <a:avLst/>
+                    </a:prstGeom>
+                  </pic:spPr>
+                </pic:pic>
+              </a:graphicData>
+            </a:graphic>
+          </wp:inline>
+        </w:drawing>
+      </w:r>
+    </w:p>
+    <w:p>
+      <w:pPr>
+        <w:rPr>
+          <w:lang w:val="en-US"/>
+        </w:rPr>
+      </w:pPr>
+      <w:r>
+        <w:rPr>
+          <w:lang w:val="en-US"/>
+        </w:rPr>
+        <w:t xml:space="preserve">Add the following “bossac.bat” file in your </w:t>
+      </w:r>
+      <w:proofErr w:type="gramStart"/>
+      <w:r>
+        <w:rPr>
+          <w:lang w:val="en-US"/>
+        </w:rPr>
+        <w:t>project :</w:t>
+      </w:r>
+      <w:proofErr w:type="gramEnd"/>
+    </w:p>
+    <w:p>
+      <w:pPr>
+        <w:pStyle w:val="Sansinterligne"/>
+      </w:pPr>
+      <w:r>
+        <w:t>@mode com3:1200</w:t>
+      </w:r>
+      <w:proofErr w:type="gramStart"/>
+      <w:r>
+        <w:t>,n,8,1</w:t>
+      </w:r>
+      <w:proofErr w:type="gramEnd"/>
+    </w:p>
+    <w:p>
+      <w:pPr>
+        <w:pStyle w:val="Sansinterligne"/>
+      </w:pPr>
+      <w:r>
+        <w:t>@</w:t>
+      </w:r>
+      <w:r>
+        <w:t>sleep 1</w:t>
+      </w:r>
+    </w:p>
+    <w:p>
+      <w:pPr>
+        <w:pStyle w:val="Sansinterligne"/>
+      </w:pPr>
+      <w:r>
+        <w:t>@C:\Users\</w:t>
+      </w:r>
+      <w:r>
+        <w:t>wix\AppData\</w:t>
+      </w:r>
+      <w:r>
+        <w:t>Local</w:t>
+      </w:r>
+      <w:r>
+        <w:t>\Arduino15\packages\arduino\tools\bossac\1.6.1-arduino/bossac.exe -</w:t>
+      </w:r>
+      <w:proofErr w:type="spellStart"/>
+      <w:r>
+        <w:t>i</w:t>
+      </w:r>
+      <w:proofErr w:type="spellEnd"/>
+      <w:r>
+        <w:t xml:space="preserve"> -U </w:t>
+      </w:r>
+      <w:proofErr w:type="gramStart"/>
+      <w:r>
+        <w:t>false  --</w:t>
+      </w:r>
+      <w:proofErr w:type="gramEnd"/>
+      <w:r>
+        <w:t>port=%1 -e -w -b %2 -R</w:t>
+      </w:r>
+    </w:p>
+    <w:p>
+      <w:pPr>
+        <w:rPr>
+          <w:lang w:val="en-US"/>
+        </w:rPr>
+      </w:pPr>
+    </w:p>
+    <w:p>
+      <w:pPr>
+        <w:rPr>
+          <w:lang w:val="en-US"/>
+        </w:rPr>
+      </w:pPr>
+      <w:proofErr w:type="gramStart"/>
+      <w:r>
+        <w:rPr>
+          <w:lang w:val="en-US"/>
+        </w:rPr>
+        <w:t>Note :</w:t>
+      </w:r>
+      <w:proofErr w:type="gramEnd"/>
+      <w:r>
+        <w:rPr>
+          <w:lang w:val="en-US"/>
+        </w:rPr>
+        <w:t xml:space="preserve"> normally we should be able to call </w:t>
+      </w:r>
+      <w:proofErr w:type="spellStart"/>
+      <w:r>
+        <w:rPr>
+          <w:lang w:val="en-US"/>
+        </w:rPr>
+        <w:t>bossac</w:t>
+      </w:r>
+      <w:proofErr w:type="spellEnd"/>
+      <w:r>
+        <w:rPr>
+          <w:lang w:val="en-US"/>
+        </w:rPr>
+        <w:t xml:space="preserve"> directly from the dev </w:t>
+      </w:r>
+      <w:proofErr w:type="spellStart"/>
+      <w:r>
+        <w:rPr>
+          <w:lang w:val="en-US"/>
+        </w:rPr>
+        <w:t>env</w:t>
+      </w:r>
+      <w:proofErr w:type="spellEnd"/>
+      <w:r>
+        <w:rPr>
+          <w:lang w:val="en-US"/>
+        </w:rPr>
+        <w:t>, but for a strange reason, the serial reconfiguration is used to provoke an hard-reset on the board which is necessary.</w:t>
+      </w:r>
+    </w:p>
+    <w:p>
+      <w:pPr>
+        <w:rPr>
+          <w:lang w:val="en-US"/>
+        </w:rPr>
+      </w:pPr>
+      <w:r>
+        <w:rPr>
+          <w:lang w:val="en-US"/>
+        </w:rPr>
+        <w:t xml:space="preserve">Note2: If you can configure Atmel for this, you can also configure an Eclipse. The difference is that Atmel provide facilities to compile as the dev </w:t>
+      </w:r>
+      <w:proofErr w:type="spellStart"/>
+      <w:r>
+        <w:rPr>
+          <w:lang w:val="en-US"/>
+        </w:rPr>
+        <w:t>env</w:t>
+      </w:r>
+      <w:proofErr w:type="spellEnd"/>
+      <w:r>
+        <w:rPr>
+          <w:lang w:val="en-US"/>
+        </w:rPr>
+        <w:t xml:space="preserve"> is integrated.</w:t>
+      </w:r>
+    </w:p>
+    <w:p>
+      <w:pPr>
+        <w:rPr>
+          <w:lang w:val="en-US"/>
+        </w:rPr>
+      </w:pPr>
+    </w:p>
+    <w:p>
+      <w:pPr>
+        <w:rPr>
+          <w:lang w:val="en-US"/>
+        </w:rPr>
+      </w:pPr>
+      <w:r>
+        <w:rPr>
+          <w:lang w:val="en-US"/>
+        </w:rPr>
+        <w:t xml:space="preserve">JTAG </w:t>
+      </w:r>
+      <w:proofErr w:type="gramStart"/>
+      <w:r>
+        <w:rPr>
+          <w:lang w:val="en-US"/>
+        </w:rPr>
+        <w:t>Wiring :</w:t>
+      </w:r>
+      <w:proofErr w:type="gramEnd"/>
+    </w:p>
+    <w:p>
+      <w:pPr>
+        <w:rPr>
+          <w:lang w:val="en-US"/>
+        </w:rPr>
+      </w:pPr>
+      <w:r>
+        <w:rPr>
+          <w:noProof/>
+          <w:lang w:eastAsia="fr-FR"/>
+        </w:rPr>
+        <w:lastRenderedPageBreak/>
+        <w:drawing>
+          <wp:inline distT="0" distB="0" distL="0" distR="0">
+            <wp:extent cx="5760720" cy="3834824"/>
+            <wp:effectExtent l="0" t="0" r="0" b="0"/>
+            <wp:docPr id="1" name="Image 1" descr="Afficher l'image d'origine"/>
+            <wp:cNvGraphicFramePr>
+              <a:graphicFrameLocks xmlns:a="http://schemas.openxmlformats.org/drawingml/2006/main" noChangeAspect="1"/>
+            </wp:cNvGraphicFramePr>
+            <a:graphic xmlns:a="http://schemas.openxmlformats.org/drawingml/2006/main">
+              <a:graphicData uri="http://schemas.openxmlformats.org/drawingml/2006/picture">
+                <pic:pic xmlns:pic="http://schemas.openxmlformats.org/drawingml/2006/picture">
+                  <pic:nvPicPr>
+                    <pic:cNvPr id="0" name="il_fi" descr="Afficher l'image d'origine"/>
+                    <pic:cNvPicPr>
+                      <a:picLocks noChangeAspect="1" noChangeArrowheads="1"/>
+                    </pic:cNvPicPr>
+                  </pic:nvPicPr>
+                  <pic:blipFill>
+                    <a:blip r:embed="rId6" cstate="print">
+                      <a:extLst>
+                        <a:ext uri="{28A0092B-C50C-407E-A947-70E740481C1C}">
+                          <a14:useLocalDpi xmlns:a14="http://schemas.microsoft.com/office/drawing/2010/main" val="0"/>
+                        </a:ext>
+                      </a:extLst>
+                    </a:blip>
+                    <a:srcRect/>
+                    <a:stretch>
+                      <a:fillRect/>
+                    </a:stretch>
+                  </pic:blipFill>
+                  <pic:spPr bwMode="auto">
+                    <a:xfrm>
+                      <a:off x="0" y="0"/>
+                      <a:ext cx="5760720" cy="3834824"/>
+                    </a:xfrm>
+                    <a:prstGeom prst="rect">
+                      <a:avLst/>
+                    </a:prstGeom>
+                    <a:noFill/>
+                    <a:ln>
+                      <a:noFill/>
+                    </a:ln>
+                  </pic:spPr>
+                </pic:pic>
+              </a:graphicData>
+            </a:graphic>
+          </wp:inline>
+        </w:drawing>
       </w:r>
     </w:p>
     <w:sectPr>
@@ -768,6 +1509,49 @@
     <w:name w:val="Normal"/>
     <w:qFormat/>
   </w:style>
+  <w:style w:type="paragraph" w:styleId="Titre1">
+    <w:name w:val="heading 1"/>
+    <w:basedOn w:val="Normal"/>
+    <w:next w:val="Normal"/>
+    <w:link w:val="Titre1Car"/>
+    <w:uiPriority w:val="9"/>
+    <w:qFormat/>
+    <w:rsid w:val="00D32F37"/>
+    <w:pPr>
+      <w:keepNext/>
+      <w:keepLines/>
+      <w:spacing w:before="240" w:after="0"/>
+      <w:outlineLvl w:val="0"/>
+    </w:pPr>
+    <w:rPr>
+      <w:rFonts w:asciiTheme="majorHAnsi" w:eastAsiaTheme="majorEastAsia" w:hAnsiTheme="majorHAnsi" w:cstheme="majorBidi"/>
+      <w:color w:val="2E74B5" w:themeColor="accent1" w:themeShade="BF"/>
+      <w:sz w:val="32"/>
+      <w:szCs w:val="32"/>
+    </w:rPr>
+  </w:style>
+  <w:style w:type="paragraph" w:styleId="Titre2">
+    <w:name w:val="heading 2"/>
+    <w:basedOn w:val="Normal"/>
+    <w:next w:val="Normal"/>
+    <w:link w:val="Titre2Car"/>
+    <w:uiPriority w:val="9"/>
+    <w:unhideWhenUsed/>
+    <w:qFormat/>
+    <w:rsid w:val="00D32F37"/>
+    <w:pPr>
+      <w:keepNext/>
+      <w:keepLines/>
+      <w:spacing w:before="40" w:after="0"/>
+      <w:outlineLvl w:val="1"/>
+    </w:pPr>
+    <w:rPr>
+      <w:rFonts w:asciiTheme="majorHAnsi" w:eastAsiaTheme="majorEastAsia" w:hAnsiTheme="majorHAnsi" w:cstheme="majorBidi"/>
+      <w:color w:val="2E74B5" w:themeColor="accent1" w:themeShade="BF"/>
+      <w:sz w:val="26"/>
+      <w:szCs w:val="26"/>
+    </w:rPr>
+  </w:style>
   <w:style w:type="character" w:default="1" w:styleId="Policepardfaut">
     <w:name w:val="Default Paragraph Font"/>
     <w:uiPriority w:val="1"/>
@@ -805,6 +1589,46 @@
       <w:ind w:left="720"/>
       <w:contextualSpacing/>
     </w:pPr>
+  </w:style>
+  <w:style w:type="character" w:customStyle="1" w:styleId="Titre1Car">
+    <w:name w:val="Titre 1 Car"/>
+    <w:basedOn w:val="Policepardfaut"/>
+    <w:link w:val="Titre1"/>
+    <w:uiPriority w:val="9"/>
+    <w:rsid w:val="00D32F37"/>
+    <w:rPr>
+      <w:rFonts w:asciiTheme="majorHAnsi" w:eastAsiaTheme="majorEastAsia" w:hAnsiTheme="majorHAnsi" w:cstheme="majorBidi"/>
+      <w:color w:val="2E74B5" w:themeColor="accent1" w:themeShade="BF"/>
+      <w:sz w:val="32"/>
+      <w:szCs w:val="32"/>
+    </w:rPr>
+  </w:style>
+  <w:style w:type="character" w:customStyle="1" w:styleId="Titre2Car">
+    <w:name w:val="Titre 2 Car"/>
+    <w:basedOn w:val="Policepardfaut"/>
+    <w:link w:val="Titre2"/>
+    <w:uiPriority w:val="9"/>
+    <w:rsid w:val="00D32F37"/>
+    <w:rPr>
+      <w:rFonts w:asciiTheme="majorHAnsi" w:eastAsiaTheme="majorEastAsia" w:hAnsiTheme="majorHAnsi" w:cstheme="majorBidi"/>
+      <w:color w:val="2E74B5" w:themeColor="accent1" w:themeShade="BF"/>
+      <w:sz w:val="26"/>
+      <w:szCs w:val="26"/>
+    </w:rPr>
+  </w:style>
+  <w:style w:type="paragraph" w:styleId="Sansinterligne">
+    <w:name w:val="No Spacing"/>
+    <w:uiPriority w:val="1"/>
+    <w:qFormat/>
+    <w:rsid w:val="00D32F37"/>
+    <w:pPr>
+      <w:shd w:val="clear" w:color="auto" w:fill="BDD6EE" w:themeFill="accent1" w:themeFillTint="66"/>
+      <w:spacing w:after="0" w:line="240" w:lineRule="auto"/>
+    </w:pPr>
+    <w:rPr>
+      <w:rFonts w:ascii="Courier10 BT" w:hAnsi="Courier10 BT"/>
+      <w:lang w:val="en-US"/>
+    </w:rPr>
   </w:style>
 </w:styles>
 </file>

</xml_diff>

<commit_message>
Switch to Atml Studio build system
</commit_message>
<xml_diff>
--- a/docs/SW Architecture.docx
+++ b/docs/SW Architecture.docx
@@ -8,8 +8,13 @@
       </w:r>
     </w:p>
     <w:p>
-      <w:r>
-        <w:t>Risques :</w:t>
+      <w:proofErr w:type="gramStart"/>
+      <w:r>
+        <w:t>Risques</w:t>
+      </w:r>
+      <w:proofErr w:type="gramEnd"/>
+      <w:r>
+        <w:t> :</w:t>
       </w:r>
     </w:p>
     <w:p>
@@ -584,8 +589,6 @@
           <w:lang w:val="en-US"/>
         </w:rPr>
       </w:pPr>
-      <w:bookmarkStart w:id="0" w:name="_GoBack"/>
-      <w:bookmarkEnd w:id="0"/>
     </w:p>
     <w:p>
       <w:pPr>
@@ -758,12 +761,21 @@
     <w:p>
       <w:pPr>
         <w:pStyle w:val="Sansinterligne"/>
-      </w:pPr>
-      <w:r>
+        <w:rPr>
+          <w:lang w:val="fr-FR"/>
+        </w:rPr>
+      </w:pPr>
+      <w:r>
+        <w:rPr>
+          <w:lang w:val="fr-FR"/>
+        </w:rPr>
         <w:t>@mode com3:1200</w:t>
       </w:r>
       <w:proofErr w:type="gramStart"/>
       <w:r>
+        <w:rPr>
+          <w:lang w:val="fr-FR"/>
+        </w:rPr>
         <w:t>,n,8,1</w:t>
       </w:r>
       <w:proofErr w:type="gramEnd"/>
@@ -771,69 +783,61 @@
     <w:p>
       <w:pPr>
         <w:pStyle w:val="Sansinterligne"/>
-      </w:pPr>
-      <w:r>
+        <w:rPr>
+          <w:lang w:val="fr-FR"/>
+        </w:rPr>
+      </w:pPr>
+      <w:r>
+        <w:rPr>
+          <w:lang w:val="fr-FR"/>
+        </w:rPr>
         <w:t>@</w:t>
       </w:r>
-      <w:r>
-        <w:t>sleep 1</w:t>
+      <w:proofErr w:type="spellStart"/>
+      <w:r>
+        <w:rPr>
+          <w:lang w:val="fr-FR"/>
+        </w:rPr>
+        <w:t>sleep</w:t>
+      </w:r>
+      <w:proofErr w:type="spellEnd"/>
+      <w:r>
+        <w:rPr>
+          <w:lang w:val="fr-FR"/>
+        </w:rPr>
+        <w:t xml:space="preserve"> 1</w:t>
       </w:r>
     </w:p>
     <w:p>
       <w:pPr>
         <w:pStyle w:val="Sansinterligne"/>
-      </w:pPr>
-      <w:r>
-        <w:t>@C:\Users\</w:t>
-      </w:r>
-      <w:r>
-        <w:t>wix\AppData\</w:t>
-      </w:r>
-      <w:r>
-        <w:t>Local</w:t>
-      </w:r>
-      <w:r>
-        <w:t>\Arduino15\packages\arduino\tools\bossac\1.6.1-arduino/bossac.exe -</w:t>
-      </w:r>
-      <w:proofErr w:type="spellStart"/>
-      <w:r>
-        <w:t>i</w:t>
-      </w:r>
-      <w:proofErr w:type="spellEnd"/>
-      <w:r>
-        <w:t xml:space="preserve"> -U </w:t>
-      </w:r>
+        <w:rPr>
+          <w:lang w:val="fr-FR"/>
+        </w:rPr>
+      </w:pPr>
+      <w:r>
+        <w:rPr>
+          <w:lang w:val="fr-FR"/>
+        </w:rPr>
+        <w:t>@C:\Users\wix\AppData\Local\Arduino15\packages\arduino\tools\bossac\1.6.1-arduino/bossac.exe -i -U false  --port=%1 -e -w -b %2 -R</w:t>
+      </w:r>
+    </w:p>
+    <w:p/>
+    <w:p>
+      <w:pPr>
+        <w:rPr>
+          <w:lang w:val="en-US"/>
+        </w:rPr>
+      </w:pPr>
       <w:proofErr w:type="gramStart"/>
       <w:r>
-        <w:t>false  --</w:t>
+        <w:rPr>
+          <w:lang w:val="en-US"/>
+        </w:rPr>
+        <w:t>Note :</w:t>
       </w:r>
       <w:proofErr w:type="gramEnd"/>
       <w:r>
-        <w:t>port=%1 -e -w -b %2 -R</w:t>
-      </w:r>
-    </w:p>
-    <w:p>
-      <w:pPr>
-        <w:rPr>
-          <w:lang w:val="en-US"/>
-        </w:rPr>
-      </w:pPr>
-    </w:p>
-    <w:p>
-      <w:pPr>
-        <w:rPr>
-          <w:lang w:val="en-US"/>
-        </w:rPr>
-      </w:pPr>
-      <w:proofErr w:type="gramStart"/>
-      <w:r>
-        <w:rPr>
-          <w:lang w:val="en-US"/>
-        </w:rPr>
-        <w:t>Note :</w:t>
-      </w:r>
-      <w:proofErr w:type="gramEnd"/>
-      <w:r>
         <w:rPr>
           <w:lang w:val="en-US"/>
         </w:rPr>
@@ -904,24 +908,107 @@
     </w:p>
     <w:p>
       <w:pPr>
-        <w:rPr>
-          <w:lang w:val="en-US"/>
-        </w:rPr>
-      </w:pPr>
-      <w:r>
-        <w:rPr>
-          <w:lang w:val="en-US"/>
-        </w:rPr>
-        <w:t xml:space="preserve">JTAG </w:t>
-      </w:r>
-      <w:proofErr w:type="gramStart"/>
-      <w:r>
-        <w:rPr>
-          <w:lang w:val="en-US"/>
-        </w:rPr>
-        <w:t>Wiring :</w:t>
-      </w:r>
-      <w:proofErr w:type="gramEnd"/>
+        <w:pStyle w:val="Titre2"/>
+        <w:rPr>
+          <w:lang w:val="en-US"/>
+        </w:rPr>
+      </w:pPr>
+      <w:r>
+        <w:rPr>
+          <w:lang w:val="en-US"/>
+        </w:rPr>
+        <w:t>Atmel with JTAG</w:t>
+      </w:r>
+      <w:r>
+        <w:rPr>
+          <w:lang w:val="en-US"/>
+        </w:rPr>
+        <w:t>:</w:t>
+      </w:r>
+    </w:p>
+    <w:p>
+      <w:pPr>
+        <w:rPr>
+          <w:lang w:val="en-US"/>
+        </w:rPr>
+      </w:pPr>
+    </w:p>
+    <w:p>
+      <w:pPr>
+        <w:pStyle w:val="Titre3"/>
+        <w:rPr>
+          <w:lang w:val="en-US"/>
+        </w:rPr>
+      </w:pPr>
+      <w:proofErr w:type="spellStart"/>
+      <w:r>
+        <w:rPr>
+          <w:lang w:val="en-US"/>
+        </w:rPr>
+        <w:t>Jtag</w:t>
+      </w:r>
+      <w:proofErr w:type="spellEnd"/>
+      <w:r>
+        <w:rPr>
+          <w:lang w:val="en-US"/>
+        </w:rPr>
+        <w:t xml:space="preserve"> setup:</w:t>
+      </w:r>
+    </w:p>
+    <w:p>
+      <w:pPr>
+        <w:rPr>
+          <w:lang w:val="en-US"/>
+        </w:rPr>
+      </w:pPr>
+      <w:r>
+        <w:rPr>
+          <w:lang w:val="en-US"/>
+        </w:rPr>
+        <w:t>Connect the board with the following wiring (plug the due-</w:t>
+      </w:r>
+      <w:proofErr w:type="spellStart"/>
+      <w:r>
+        <w:rPr>
+          <w:lang w:val="en-US"/>
+        </w:rPr>
+        <w:t>jtag</w:t>
+      </w:r>
+      <w:proofErr w:type="spellEnd"/>
+      <w:r>
+        <w:rPr>
+          <w:lang w:val="en-US"/>
+        </w:rPr>
+        <w:t xml:space="preserve"> first, plug the </w:t>
+      </w:r>
+      <w:proofErr w:type="spellStart"/>
+      <w:r>
+        <w:rPr>
+          <w:lang w:val="en-US"/>
+        </w:rPr>
+        <w:t>jtag</w:t>
+      </w:r>
+      <w:proofErr w:type="spellEnd"/>
+      <w:r>
+        <w:rPr>
+          <w:lang w:val="en-US"/>
+        </w:rPr>
+        <w:t xml:space="preserve"> </w:t>
+      </w:r>
+      <w:proofErr w:type="spellStart"/>
+      <w:r>
+        <w:rPr>
+          <w:lang w:val="en-US"/>
+        </w:rPr>
+        <w:t>usb</w:t>
+      </w:r>
+      <w:proofErr w:type="spellEnd"/>
+      <w:r>
+        <w:rPr>
+          <w:lang w:val="en-US"/>
+        </w:rPr>
+        <w:t xml:space="preserve"> wire to your PC, then power the board):</w:t>
+      </w:r>
     </w:p>
     <w:p>
       <w:pPr>
@@ -936,10 +1023,10 @@
         </w:rPr>
         <w:lastRenderedPageBreak/>
         <w:drawing>
-          <wp:inline distT="0" distB="0" distL="0" distR="0">
-            <wp:extent cx="5760720" cy="3834824"/>
-            <wp:effectExtent l="0" t="0" r="0" b="0"/>
-            <wp:docPr id="1" name="Image 1" descr="Afficher l'image d'origine"/>
+          <wp:inline distT="0" distB="0" distL="0" distR="0" wp14:anchorId="2F5BC935" wp14:editId="5BB31CD8">
+            <wp:extent cx="3060700" cy="2295525"/>
+            <wp:effectExtent l="0" t="0" r="6350" b="9525"/>
+            <wp:docPr id="3" name="Image 3"/>
             <wp:cNvGraphicFramePr>
               <a:graphicFrameLocks xmlns:a="http://schemas.openxmlformats.org/drawingml/2006/main" noChangeAspect="1"/>
             </wp:cNvGraphicFramePr>
@@ -947,36 +1034,23 @@
               <a:graphicData uri="http://schemas.openxmlformats.org/drawingml/2006/picture">
                 <pic:pic xmlns:pic="http://schemas.openxmlformats.org/drawingml/2006/picture">
                   <pic:nvPicPr>
-                    <pic:cNvPr id="0" name="il_fi" descr="Afficher l'image d'origine"/>
-                    <pic:cNvPicPr>
-                      <a:picLocks noChangeAspect="1" noChangeArrowheads="1"/>
-                    </pic:cNvPicPr>
+                    <pic:cNvPr id="1" name=""/>
+                    <pic:cNvPicPr/>
                   </pic:nvPicPr>
                   <pic:blipFill>
-                    <a:blip r:embed="rId6" cstate="print">
-                      <a:extLst>
-                        <a:ext uri="{28A0092B-C50C-407E-A947-70E740481C1C}">
-                          <a14:useLocalDpi xmlns:a14="http://schemas.microsoft.com/office/drawing/2010/main" val="0"/>
-                        </a:ext>
-                      </a:extLst>
-                    </a:blip>
-                    <a:srcRect/>
+                    <a:blip r:embed="rId6"/>
                     <a:stretch>
                       <a:fillRect/>
                     </a:stretch>
                   </pic:blipFill>
-                  <pic:spPr bwMode="auto">
+                  <pic:spPr>
                     <a:xfrm>
                       <a:off x="0" y="0"/>
-                      <a:ext cx="5760720" cy="3834824"/>
+                      <a:ext cx="3060969" cy="2295727"/>
                     </a:xfrm>
                     <a:prstGeom prst="rect">
                       <a:avLst/>
                     </a:prstGeom>
-                    <a:noFill/>
-                    <a:ln>
-                      <a:noFill/>
-                    </a:ln>
                   </pic:spPr>
                 </pic:pic>
               </a:graphicData>
@@ -984,6 +1058,404 @@
           </wp:inline>
         </w:drawing>
       </w:r>
+    </w:p>
+    <w:p>
+      <w:pPr>
+        <w:rPr>
+          <w:lang w:val="en-US"/>
+        </w:rPr>
+      </w:pPr>
+    </w:p>
+    <w:p>
+      <w:pPr>
+        <w:rPr>
+          <w:noProof/>
+          <w:lang w:val="en-US" w:eastAsia="fr-FR"/>
+        </w:rPr>
+      </w:pPr>
+      <w:r>
+        <w:rPr>
+          <w:lang w:val="en-US"/>
+        </w:rPr>
+        <w:t>It’s possible to test the device connectivity with “Tools-&gt;Device programming”</w:t>
+      </w:r>
+      <w:r>
+        <w:rPr>
+          <w:noProof/>
+          <w:lang w:val="en-US" w:eastAsia="fr-FR"/>
+        </w:rPr>
+        <w:t>, configure the Jtag connection (Tool/Device/Interface) and clic on apply, then go to the “Device information</w:t>
+      </w:r>
+      <w:r>
+        <w:rPr>
+          <w:noProof/>
+          <w:lang w:val="en-US" w:eastAsia="fr-FR"/>
+        </w:rPr>
+        <w:t>”</w:t>
+      </w:r>
+      <w:r>
+        <w:rPr>
+          <w:noProof/>
+          <w:lang w:val="en-US" w:eastAsia="fr-FR"/>
+        </w:rPr>
+        <w:t xml:space="preserve"> tab, and clic read.</w:t>
+      </w:r>
+      <w:r>
+        <w:rPr>
+          <w:noProof/>
+          <w:lang w:eastAsia="fr-FR"/>
+        </w:rPr>
+        <w:drawing>
+          <wp:inline distT="0" distB="0" distL="0" distR="0" wp14:anchorId="026C4560" wp14:editId="70A931FB">
+            <wp:extent cx="5760720" cy="2219960"/>
+            <wp:effectExtent l="0" t="0" r="0" b="8890"/>
+            <wp:docPr id="1" name="Image 1"/>
+            <wp:cNvGraphicFramePr>
+              <a:graphicFrameLocks xmlns:a="http://schemas.openxmlformats.org/drawingml/2006/main" noChangeAspect="1"/>
+            </wp:cNvGraphicFramePr>
+            <a:graphic xmlns:a="http://schemas.openxmlformats.org/drawingml/2006/main">
+              <a:graphicData uri="http://schemas.openxmlformats.org/drawingml/2006/picture">
+                <pic:pic xmlns:pic="http://schemas.openxmlformats.org/drawingml/2006/picture">
+                  <pic:nvPicPr>
+                    <pic:cNvPr id="1" name=""/>
+                    <pic:cNvPicPr/>
+                  </pic:nvPicPr>
+                  <pic:blipFill>
+                    <a:blip r:embed="rId7"/>
+                    <a:stretch>
+                      <a:fillRect/>
+                    </a:stretch>
+                  </pic:blipFill>
+                  <pic:spPr>
+                    <a:xfrm>
+                      <a:off x="0" y="0"/>
+                      <a:ext cx="5760720" cy="2219960"/>
+                    </a:xfrm>
+                    <a:prstGeom prst="rect">
+                      <a:avLst/>
+                    </a:prstGeom>
+                  </pic:spPr>
+                </pic:pic>
+              </a:graphicData>
+            </a:graphic>
+          </wp:inline>
+        </w:drawing>
+      </w:r>
+    </w:p>
+    <w:p>
+      <w:pPr>
+        <w:rPr>
+          <w:noProof/>
+          <w:lang w:val="en-US" w:eastAsia="fr-FR"/>
+        </w:rPr>
+      </w:pPr>
+      <w:r>
+        <w:rPr>
+          <w:noProof/>
+          <w:lang w:val="en-US" w:eastAsia="fr-FR"/>
+        </w:rPr>
+        <w:t>You should see this :</w:t>
+      </w:r>
+    </w:p>
+    <w:p>
+      <w:pPr>
+        <w:rPr>
+          <w:lang w:val="en-US"/>
+        </w:rPr>
+      </w:pPr>
+      <w:r>
+        <w:rPr>
+          <w:noProof/>
+          <w:lang w:eastAsia="fr-FR"/>
+        </w:rPr>
+        <w:drawing>
+          <wp:inline distT="0" distB="0" distL="0" distR="0" wp14:anchorId="5F3D4044" wp14:editId="00FD6759">
+            <wp:extent cx="4505325" cy="2240827"/>
+            <wp:effectExtent l="0" t="0" r="0" b="7620"/>
+            <wp:docPr id="5" name="Image 5"/>
+            <wp:cNvGraphicFramePr>
+              <a:graphicFrameLocks xmlns:a="http://schemas.openxmlformats.org/drawingml/2006/main" noChangeAspect="1"/>
+            </wp:cNvGraphicFramePr>
+            <a:graphic xmlns:a="http://schemas.openxmlformats.org/drawingml/2006/main">
+              <a:graphicData uri="http://schemas.openxmlformats.org/drawingml/2006/picture">
+                <pic:pic xmlns:pic="http://schemas.openxmlformats.org/drawingml/2006/picture">
+                  <pic:nvPicPr>
+                    <pic:cNvPr id="1" name=""/>
+                    <pic:cNvPicPr/>
+                  </pic:nvPicPr>
+                  <pic:blipFill>
+                    <a:blip r:embed="rId8"/>
+                    <a:stretch>
+                      <a:fillRect/>
+                    </a:stretch>
+                  </pic:blipFill>
+                  <pic:spPr>
+                    <a:xfrm>
+                      <a:off x="0" y="0"/>
+                      <a:ext cx="4523394" cy="2249814"/>
+                    </a:xfrm>
+                    <a:prstGeom prst="rect">
+                      <a:avLst/>
+                    </a:prstGeom>
+                  </pic:spPr>
+                </pic:pic>
+              </a:graphicData>
+            </a:graphic>
+          </wp:inline>
+        </w:drawing>
+      </w:r>
+    </w:p>
+    <w:p>
+      <w:pPr>
+        <w:rPr>
+          <w:lang w:val="en-US"/>
+        </w:rPr>
+      </w:pPr>
+    </w:p>
+    <w:p>
+      <w:pPr>
+        <w:pStyle w:val="Titre3"/>
+        <w:rPr>
+          <w:lang w:val="en-US"/>
+        </w:rPr>
+      </w:pPr>
+      <w:r>
+        <w:rPr>
+          <w:lang w:val="en-US"/>
+        </w:rPr>
+        <w:lastRenderedPageBreak/>
+        <w:t>Programming an existing binary</w:t>
+      </w:r>
+    </w:p>
+    <w:p>
+      <w:pPr>
+        <w:rPr>
+          <w:lang w:val="en-US"/>
+        </w:rPr>
+      </w:pPr>
+    </w:p>
+    <w:p>
+      <w:pPr>
+        <w:rPr>
+          <w:lang w:val="en-US"/>
+        </w:rPr>
+      </w:pPr>
+      <w:r>
+        <w:rPr>
+          <w:lang w:val="en-US"/>
+        </w:rPr>
+        <w:t xml:space="preserve">In order to program an existing binary, got to the “Memories” </w:t>
+      </w:r>
+      <w:r>
+        <w:rPr>
+          <w:lang w:val="en-US"/>
+        </w:rPr>
+        <w:t xml:space="preserve">tab, select your file and </w:t>
+      </w:r>
+      <w:proofErr w:type="spellStart"/>
+      <w:r>
+        <w:rPr>
+          <w:lang w:val="en-US"/>
+        </w:rPr>
+        <w:t>clic</w:t>
+      </w:r>
+      <w:proofErr w:type="spellEnd"/>
+      <w:r>
+        <w:rPr>
+          <w:lang w:val="en-US"/>
+        </w:rPr>
+        <w:t xml:space="preserve"> on program:</w:t>
+      </w:r>
+    </w:p>
+    <w:p>
+      <w:pPr>
+        <w:rPr>
+          <w:lang w:val="en-US"/>
+        </w:rPr>
+      </w:pPr>
+      <w:r>
+        <w:rPr>
+          <w:noProof/>
+          <w:lang w:eastAsia="fr-FR"/>
+        </w:rPr>
+        <w:drawing>
+          <wp:inline distT="0" distB="0" distL="0" distR="0" wp14:anchorId="42448ADB" wp14:editId="232F4087">
+            <wp:extent cx="5760720" cy="4591685"/>
+            <wp:effectExtent l="0" t="0" r="0" b="0"/>
+            <wp:docPr id="6" name="Image 6"/>
+            <wp:cNvGraphicFramePr>
+              <a:graphicFrameLocks xmlns:a="http://schemas.openxmlformats.org/drawingml/2006/main" noChangeAspect="1"/>
+            </wp:cNvGraphicFramePr>
+            <a:graphic xmlns:a="http://schemas.openxmlformats.org/drawingml/2006/main">
+              <a:graphicData uri="http://schemas.openxmlformats.org/drawingml/2006/picture">
+                <pic:pic xmlns:pic="http://schemas.openxmlformats.org/drawingml/2006/picture">
+                  <pic:nvPicPr>
+                    <pic:cNvPr id="1" name=""/>
+                    <pic:cNvPicPr/>
+                  </pic:nvPicPr>
+                  <pic:blipFill>
+                    <a:blip r:embed="rId9"/>
+                    <a:stretch>
+                      <a:fillRect/>
+                    </a:stretch>
+                  </pic:blipFill>
+                  <pic:spPr>
+                    <a:xfrm>
+                      <a:off x="0" y="0"/>
+                      <a:ext cx="5760720" cy="4591685"/>
+                    </a:xfrm>
+                    <a:prstGeom prst="rect">
+                      <a:avLst/>
+                    </a:prstGeom>
+                  </pic:spPr>
+                </pic:pic>
+              </a:graphicData>
+            </a:graphic>
+          </wp:inline>
+        </w:drawing>
+      </w:r>
+    </w:p>
+    <w:p>
+      <w:pPr>
+        <w:rPr>
+          <w:lang w:val="en-US"/>
+        </w:rPr>
+      </w:pPr>
+    </w:p>
+    <w:p>
+      <w:pPr>
+        <w:pStyle w:val="Titre2"/>
+        <w:rPr>
+          <w:lang w:val="en-US"/>
+        </w:rPr>
+      </w:pPr>
+      <w:proofErr w:type="spellStart"/>
+      <w:r>
+        <w:rPr>
+          <w:lang w:val="en-US"/>
+        </w:rPr>
+        <w:t>Sbrk</w:t>
+      </w:r>
+      <w:proofErr w:type="spellEnd"/>
+      <w:r>
+        <w:rPr>
+          <w:lang w:val="en-US"/>
+        </w:rPr>
+        <w:t xml:space="preserve"> missing</w:t>
+      </w:r>
+    </w:p>
+    <w:p>
+      <w:pPr>
+        <w:rPr>
+          <w:lang w:val="en-US"/>
+        </w:rPr>
+      </w:pPr>
+    </w:p>
+    <w:p>
+      <w:pPr>
+        <w:rPr>
+          <w:lang w:val="en-US"/>
+        </w:rPr>
+      </w:pPr>
+      <w:r>
+        <w:rPr>
+          <w:lang w:val="en-US"/>
+        </w:rPr>
+        <w:t xml:space="preserve">By default no </w:t>
+      </w:r>
+      <w:proofErr w:type="spellStart"/>
+      <w:r>
+        <w:rPr>
+          <w:lang w:val="en-US"/>
+        </w:rPr>
+        <w:t>syscall</w:t>
+      </w:r>
+      <w:proofErr w:type="spellEnd"/>
+      <w:r>
+        <w:rPr>
+          <w:lang w:val="en-US"/>
+        </w:rPr>
+        <w:t xml:space="preserve"> is possible, so if you include a standard library it’ll miss the _</w:t>
+      </w:r>
+      <w:proofErr w:type="spellStart"/>
+      <w:r>
+        <w:rPr>
+          <w:lang w:val="en-US"/>
+        </w:rPr>
+        <w:t>sbrk</w:t>
+      </w:r>
+      <w:proofErr w:type="spellEnd"/>
+      <w:r>
+        <w:rPr>
+          <w:lang w:val="en-US"/>
+        </w:rPr>
+        <w:t xml:space="preserve"> function that is responsible for allocating the heap so that </w:t>
+      </w:r>
+      <w:proofErr w:type="spellStart"/>
+      <w:r>
+        <w:rPr>
+          <w:lang w:val="en-US"/>
+        </w:rPr>
+        <w:t>malloc</w:t>
+      </w:r>
+      <w:proofErr w:type="spellEnd"/>
+      <w:r>
+        <w:rPr>
+          <w:lang w:val="en-US"/>
+        </w:rPr>
+        <w:t xml:space="preserve"> and co can work. In order to </w:t>
+      </w:r>
+      <w:proofErr w:type="spellStart"/>
+      <w:r>
+        <w:rPr>
+          <w:lang w:val="en-US"/>
+        </w:rPr>
+        <w:t>instanciate</w:t>
+      </w:r>
+      <w:proofErr w:type="spellEnd"/>
+      <w:r>
+        <w:rPr>
+          <w:lang w:val="en-US"/>
+        </w:rPr>
+        <w:t xml:space="preserve"> a fake </w:t>
+      </w:r>
+      <w:proofErr w:type="spellStart"/>
+      <w:r>
+        <w:rPr>
+          <w:lang w:val="en-US"/>
+        </w:rPr>
+        <w:t>sbrt</w:t>
+      </w:r>
+      <w:proofErr w:type="spellEnd"/>
+      <w:r>
+        <w:rPr>
+          <w:lang w:val="en-US"/>
+        </w:rPr>
+        <w:t xml:space="preserve"> add the following option in compiler miscellaneous text </w:t>
+      </w:r>
+      <w:proofErr w:type="gramStart"/>
+      <w:r>
+        <w:rPr>
+          <w:lang w:val="en-US"/>
+        </w:rPr>
+        <w:t>field :</w:t>
+      </w:r>
+      <w:proofErr w:type="gramEnd"/>
+    </w:p>
+    <w:p>
+      <w:pPr>
+        <w:rPr>
+          <w:lang w:val="en-US"/>
+        </w:rPr>
+      </w:pPr>
+      <w:r>
+        <w:rPr>
+          <w:lang w:val="en-US"/>
+        </w:rPr>
+        <w:t>--specs=nosys.specs</w:t>
+      </w:r>
+      <w:bookmarkStart w:id="0" w:name="_GoBack"/>
+      <w:bookmarkEnd w:id="0"/>
     </w:p>
     <w:sectPr>
       <w:pgSz w:w="11906" w:h="16838"/>
@@ -1552,6 +2024,28 @@
       <w:szCs w:val="26"/>
     </w:rPr>
   </w:style>
+  <w:style w:type="paragraph" w:styleId="Titre3">
+    <w:name w:val="heading 3"/>
+    <w:basedOn w:val="Normal"/>
+    <w:next w:val="Normal"/>
+    <w:link w:val="Titre3Car"/>
+    <w:uiPriority w:val="9"/>
+    <w:unhideWhenUsed/>
+    <w:qFormat/>
+    <w:rsid w:val="00D1197C"/>
+    <w:pPr>
+      <w:keepNext/>
+      <w:keepLines/>
+      <w:spacing w:before="40" w:after="0"/>
+      <w:outlineLvl w:val="2"/>
+    </w:pPr>
+    <w:rPr>
+      <w:rFonts w:asciiTheme="majorHAnsi" w:eastAsiaTheme="majorEastAsia" w:hAnsiTheme="majorHAnsi" w:cstheme="majorBidi"/>
+      <w:color w:val="1F4D78" w:themeColor="accent1" w:themeShade="7F"/>
+      <w:sz w:val="24"/>
+      <w:szCs w:val="24"/>
+    </w:rPr>
+  </w:style>
   <w:style w:type="character" w:default="1" w:styleId="Policepardfaut">
     <w:name w:val="Default Paragraph Font"/>
     <w:uiPriority w:val="1"/>
@@ -1628,6 +2122,19 @@
     <w:rPr>
       <w:rFonts w:ascii="Courier10 BT" w:hAnsi="Courier10 BT"/>
       <w:lang w:val="en-US"/>
+    </w:rPr>
+  </w:style>
+  <w:style w:type="character" w:customStyle="1" w:styleId="Titre3Car">
+    <w:name w:val="Titre 3 Car"/>
+    <w:basedOn w:val="Policepardfaut"/>
+    <w:link w:val="Titre3"/>
+    <w:uiPriority w:val="9"/>
+    <w:rsid w:val="00D1197C"/>
+    <w:rPr>
+      <w:rFonts w:asciiTheme="majorHAnsi" w:eastAsiaTheme="majorEastAsia" w:hAnsiTheme="majorHAnsi" w:cstheme="majorBidi"/>
+      <w:color w:val="1F4D78" w:themeColor="accent1" w:themeShade="7F"/>
+      <w:sz w:val="24"/>
+      <w:szCs w:val="24"/>
     </w:rPr>
   </w:style>
 </w:styles>

</xml_diff>

<commit_message>
Partial commit (may break existing sources) : Interrupt configuration and new blocking UART driver. Debug event features added
</commit_message>
<xml_diff>
--- a/docs/SW Architecture.docx
+++ b/docs/SW Architecture.docx
@@ -8,22 +8,72 @@
       </w:r>
     </w:p>
     <w:p>
-      <w:r>
-        <w:t>Risques :</w:t>
-      </w:r>
-    </w:p>
-    <w:p>
-      <w:r>
-        <w:t>-Dépassement de stack : ??</w:t>
-      </w:r>
+      <w:proofErr w:type="gramStart"/>
+      <w:r>
+        <w:t>Risques</w:t>
+      </w:r>
+      <w:proofErr w:type="gramEnd"/>
+      <w:r>
+        <w:t> :</w:t>
+      </w:r>
+    </w:p>
+    <w:p>
+      <w:r>
+        <w:t xml:space="preserve">-Dépassement de </w:t>
+      </w:r>
+      <w:proofErr w:type="spellStart"/>
+      <w:r>
+        <w:t>stack</w:t>
+      </w:r>
+      <w:proofErr w:type="spellEnd"/>
+      <w:r>
+        <w:t> </w:t>
+      </w:r>
+      <w:proofErr w:type="gramStart"/>
+      <w:r>
+        <w:t>: ??</w:t>
+      </w:r>
+      <w:proofErr w:type="gramEnd"/>
     </w:p>
     <w:p/>
     <w:p>
       <w:r>
-        <w:t>Quand un composant a besoin d’un composant du layer d’en dessous, il utilise le « Layer.h » associé.</w:t>
-      </w:r>
-      <w:r>
-        <w:t xml:space="preserve"> Les composants d’un level ne doivent pas inclure le « Layer.h » de leur level.</w:t>
+        <w:t>Quand un composant a besoin d’un composant du layer d’en dessous, il utilise le « </w:t>
+      </w:r>
+      <w:proofErr w:type="spellStart"/>
+      <w:r>
+        <w:t>Layer.h</w:t>
+      </w:r>
+      <w:proofErr w:type="spellEnd"/>
+      <w:r>
+        <w:t> » associé.</w:t>
+      </w:r>
+      <w:r>
+        <w:t xml:space="preserve"> Les composants d’un </w:t>
+      </w:r>
+      <w:proofErr w:type="spellStart"/>
+      <w:r>
+        <w:t>level</w:t>
+      </w:r>
+      <w:proofErr w:type="spellEnd"/>
+      <w:r>
+        <w:t xml:space="preserve"> ne doivent pas inclure le « </w:t>
+      </w:r>
+      <w:proofErr w:type="spellStart"/>
+      <w:r>
+        <w:t>Layer.h</w:t>
+      </w:r>
+      <w:proofErr w:type="spellEnd"/>
+      <w:r>
+        <w:t xml:space="preserve"> » de leur </w:t>
+      </w:r>
+      <w:proofErr w:type="spellStart"/>
+      <w:r>
+        <w:t>level</w:t>
+      </w:r>
+      <w:proofErr w:type="spellEnd"/>
+      <w:r>
+        <w:t>.</w:t>
       </w:r>
     </w:p>
     <w:p/>
@@ -37,40 +87,104 @@
         <w:rPr>
           <w:lang w:val="en-US"/>
         </w:rPr>
-        <w:t>Setup gather all global vars s</w:t>
-      </w:r>
-      <w:r>
-        <w:rPr>
-          <w:lang w:val="en-US"/>
-        </w:rPr>
-        <w:t>o that thread safety problems are easier to catch (as they are always related to a global var)</w:t>
-      </w:r>
-    </w:p>
-    <w:p>
-      <w:pPr>
-        <w:rPr>
-          <w:lang w:val="en-US"/>
-        </w:rPr>
-      </w:pPr>
-      <w:r>
-        <w:rPr>
-          <w:lang w:val="en-US"/>
-        </w:rPr>
-        <w:t>Always pass via ArdOs to create OS objects so that statistic are possible</w:t>
-      </w:r>
-    </w:p>
-    <w:p>
-      <w:pPr>
-        <w:rPr>
-          <w:lang w:val="en-US"/>
-        </w:rPr>
-      </w:pPr>
-      <w:r>
-        <w:rPr>
-          <w:lang w:val="en-US"/>
-        </w:rPr>
-        <w:t>Dynamic memory allocation (new/malloc/free/delete) are forbidden at runtime to prevent :</w:t>
-      </w:r>
+        <w:t xml:space="preserve">Setup gather all global </w:t>
+      </w:r>
+      <w:proofErr w:type="spellStart"/>
+      <w:r>
+        <w:rPr>
+          <w:lang w:val="en-US"/>
+        </w:rPr>
+        <w:t>vars</w:t>
+      </w:r>
+      <w:proofErr w:type="spellEnd"/>
+      <w:r>
+        <w:rPr>
+          <w:lang w:val="en-US"/>
+        </w:rPr>
+        <w:t xml:space="preserve"> s</w:t>
+      </w:r>
+      <w:r>
+        <w:rPr>
+          <w:lang w:val="en-US"/>
+        </w:rPr>
+        <w:t xml:space="preserve">o that thread safety problems are easier to catch (as they are always related to a global </w:t>
+      </w:r>
+      <w:proofErr w:type="spellStart"/>
+      <w:r>
+        <w:rPr>
+          <w:lang w:val="en-US"/>
+        </w:rPr>
+        <w:t>var</w:t>
+      </w:r>
+      <w:proofErr w:type="spellEnd"/>
+      <w:r>
+        <w:rPr>
+          <w:lang w:val="en-US"/>
+        </w:rPr>
+        <w:t>)</w:t>
+      </w:r>
+    </w:p>
+    <w:p>
+      <w:pPr>
+        <w:rPr>
+          <w:lang w:val="en-US"/>
+        </w:rPr>
+      </w:pPr>
+      <w:r>
+        <w:rPr>
+          <w:lang w:val="en-US"/>
+        </w:rPr>
+        <w:t xml:space="preserve">Always pass via </w:t>
+      </w:r>
+      <w:proofErr w:type="spellStart"/>
+      <w:r>
+        <w:rPr>
+          <w:lang w:val="en-US"/>
+        </w:rPr>
+        <w:t>ArdOs</w:t>
+      </w:r>
+      <w:proofErr w:type="spellEnd"/>
+      <w:r>
+        <w:rPr>
+          <w:lang w:val="en-US"/>
+        </w:rPr>
+        <w:t xml:space="preserve"> to create OS objects so that statistic are possible</w:t>
+      </w:r>
+    </w:p>
+    <w:p>
+      <w:pPr>
+        <w:rPr>
+          <w:lang w:val="en-US"/>
+        </w:rPr>
+      </w:pPr>
+      <w:r>
+        <w:rPr>
+          <w:lang w:val="en-US"/>
+        </w:rPr>
+        <w:t>Dynamic memory allocation (new/</w:t>
+      </w:r>
+      <w:proofErr w:type="spellStart"/>
+      <w:r>
+        <w:rPr>
+          <w:lang w:val="en-US"/>
+        </w:rPr>
+        <w:t>malloc</w:t>
+      </w:r>
+      <w:proofErr w:type="spellEnd"/>
+      <w:r>
+        <w:rPr>
+          <w:lang w:val="en-US"/>
+        </w:rPr>
+        <w:t xml:space="preserve">/free/delete) are forbidden at runtime to </w:t>
+      </w:r>
+      <w:proofErr w:type="gramStart"/>
+      <w:r>
+        <w:rPr>
+          <w:lang w:val="en-US"/>
+        </w:rPr>
+        <w:t>prevent :</w:t>
+      </w:r>
+      <w:proofErr w:type="gramEnd"/>
     </w:p>
     <w:p>
       <w:pPr>
@@ -87,7 +201,21 @@
         <w:rPr>
           <w:lang w:val="en-US"/>
         </w:rPr>
-        <w:t>thread safety  in memory allocation (usually not thread safe in light os)</w:t>
+        <w:t xml:space="preserve">thread safety  in memory allocation (usually not thread safe in light </w:t>
+      </w:r>
+      <w:proofErr w:type="spellStart"/>
+      <w:r>
+        <w:rPr>
+          <w:lang w:val="en-US"/>
+        </w:rPr>
+        <w:t>os</w:t>
+      </w:r>
+      <w:proofErr w:type="spellEnd"/>
+      <w:r>
+        <w:rPr>
+          <w:lang w:val="en-US"/>
+        </w:rPr>
+        <w:t>)</w:t>
       </w:r>
     </w:p>
     <w:p>
@@ -159,28 +287,175 @@
         <w:rPr>
           <w:lang w:val="en-US"/>
         </w:rPr>
-        <w:t>When the “L” amber LED (on pin 13) is blinking, it mean that something provoked an assert. Assert are managed here:</w:t>
-      </w:r>
-    </w:p>
-    <w:p>
-      <w:pPr>
-        <w:rPr>
-          <w:lang w:val="en-US"/>
-        </w:rPr>
-      </w:pPr>
-      <w:r>
-        <w:rPr>
-          <w:lang w:val="en-US"/>
-        </w:rPr>
-        <w:t>ard2017\robot\Common\0_BSP\FreeRTOS\FreeRTOS_ARM.c</w:t>
-      </w:r>
-    </w:p>
-    <w:p>
-      <w:pPr>
-        <w:rPr>
-          <w:lang w:val="en-US"/>
-        </w:rPr>
-      </w:pPr>
+        <w:t xml:space="preserve">When the “L” amber LED (on pin 13) is blinking, it mean that something provoked </w:t>
+      </w:r>
+      <w:proofErr w:type="gramStart"/>
+      <w:r>
+        <w:rPr>
+          <w:lang w:val="en-US"/>
+        </w:rPr>
+        <w:t>an assert</w:t>
+      </w:r>
+      <w:proofErr w:type="gramEnd"/>
+      <w:r>
+        <w:rPr>
+          <w:lang w:val="en-US"/>
+        </w:rPr>
+        <w:t>. Assert are managed here:</w:t>
+      </w:r>
+    </w:p>
+    <w:p>
+      <w:pPr>
+        <w:rPr>
+          <w:lang w:val="en-US"/>
+        </w:rPr>
+      </w:pPr>
+      <w:r>
+        <w:rPr>
+          <w:lang w:val="en-US"/>
+        </w:rPr>
+        <w:t>ard2017\robot\Common\0_BSP\</w:t>
+      </w:r>
+      <w:proofErr w:type="spellStart"/>
+      <w:r>
+        <w:rPr>
+          <w:lang w:val="en-US"/>
+        </w:rPr>
+        <w:t>FreeRTOS</w:t>
+      </w:r>
+      <w:proofErr w:type="spellEnd"/>
+      <w:r>
+        <w:rPr>
+          <w:lang w:val="en-US"/>
+        </w:rPr>
+        <w:t>\</w:t>
+      </w:r>
+      <w:proofErr w:type="spellStart"/>
+      <w:r>
+        <w:rPr>
+          <w:lang w:val="en-US"/>
+        </w:rPr>
+        <w:t>FreeRTOS_ARM.c</w:t>
+      </w:r>
+      <w:proofErr w:type="spellEnd"/>
+    </w:p>
+    <w:p>
+      <w:pPr>
+        <w:rPr>
+          <w:lang w:val="en-US"/>
+        </w:rPr>
+      </w:pPr>
+    </w:p>
+    <w:p>
+      <w:pPr>
+        <w:pStyle w:val="Titre2"/>
+        <w:rPr>
+          <w:lang w:val="en-US"/>
+        </w:rPr>
+      </w:pPr>
+      <w:r>
+        <w:rPr>
+          <w:lang w:val="en-US"/>
+        </w:rPr>
+        <w:t>History tracing</w:t>
+      </w:r>
+    </w:p>
+    <w:p>
+      <w:pPr>
+        <w:rPr>
+          <w:lang w:val="en-US"/>
+        </w:rPr>
+      </w:pPr>
+    </w:p>
+    <w:p>
+      <w:pPr>
+        <w:rPr>
+          <w:lang w:val="en-US"/>
+        </w:rPr>
+      </w:pPr>
+      <w:r>
+        <w:rPr>
+          <w:lang w:val="en-US"/>
+        </w:rPr>
+        <w:t>When the log is too heavy and the debugger is not suitable, you need the “</w:t>
+      </w:r>
+      <w:proofErr w:type="spellStart"/>
+      <w:r>
+        <w:rPr>
+          <w:lang w:val="en-US"/>
+        </w:rPr>
+        <w:t>debug_history</w:t>
+      </w:r>
+      <w:proofErr w:type="spellEnd"/>
+      <w:r>
+        <w:rPr>
+          <w:lang w:val="en-US"/>
+        </w:rPr>
+        <w:t>” feature (</w:t>
+      </w:r>
+      <w:r>
+        <w:rPr>
+          <w:lang w:val="en-US"/>
+        </w:rPr>
+        <w:t>typically:</w:t>
+      </w:r>
+      <w:r>
+        <w:rPr>
+          <w:lang w:val="en-US"/>
+        </w:rPr>
+        <w:t xml:space="preserve"> debug interrupts). See comments </w:t>
+      </w:r>
+      <w:proofErr w:type="gramStart"/>
+      <w:r>
+        <w:rPr>
+          <w:lang w:val="en-US"/>
+        </w:rPr>
+        <w:t>in :</w:t>
+      </w:r>
+      <w:proofErr w:type="gramEnd"/>
+      <w:r>
+        <w:rPr>
+          <w:lang w:val="en-US"/>
+        </w:rPr>
+        <w:t xml:space="preserve"> r</w:t>
+      </w:r>
+      <w:r>
+        <w:rPr>
+          <w:lang w:val="en-US"/>
+        </w:rPr>
+        <w:t>obot/Common/0_BSP/</w:t>
+      </w:r>
+      <w:proofErr w:type="spellStart"/>
+      <w:r>
+        <w:rPr>
+          <w:lang w:val="en-US"/>
+        </w:rPr>
+        <w:t>FreeRTOS</w:t>
+      </w:r>
+      <w:proofErr w:type="spellEnd"/>
+      <w:r>
+        <w:rPr>
+          <w:lang w:val="en-US"/>
+        </w:rPr>
+        <w:t>/</w:t>
+      </w:r>
+      <w:proofErr w:type="spellStart"/>
+      <w:r>
+        <w:rPr>
+          <w:lang w:val="en-US"/>
+        </w:rPr>
+        <w:t>debug_history.h</w:t>
+      </w:r>
+      <w:proofErr w:type="spellEnd"/>
+    </w:p>
+    <w:p>
+      <w:pPr>
+        <w:rPr>
+          <w:lang w:val="en-US"/>
+        </w:rPr>
+      </w:pPr>
+      <w:bookmarkStart w:id="0" w:name="_GoBack"/>
+      <w:bookmarkEnd w:id="0"/>
     </w:p>
     <w:p>
       <w:pPr>
@@ -253,15 +528,32 @@
         <w:rPr>
           <w:lang w:val="en-US"/>
         </w:rPr>
-        <w:t>Here is a simple main file to blink the amber led “L” (orange) :</w:t>
-      </w:r>
+        <w:t>Here is a simple main file to blink the amber led “L” (orange</w:t>
+      </w:r>
+      <w:proofErr w:type="gramStart"/>
+      <w:r>
+        <w:rPr>
+          <w:lang w:val="en-US"/>
+        </w:rPr>
+        <w:t>) :</w:t>
+      </w:r>
+      <w:proofErr w:type="gramEnd"/>
     </w:p>
     <w:p>
       <w:pPr>
         <w:pStyle w:val="Sansinterligne"/>
       </w:pPr>
       <w:r>
-        <w:t>#include &lt;asf.h&gt;</w:t>
+        <w:lastRenderedPageBreak/>
+        <w:t>#include &lt;</w:t>
+      </w:r>
+      <w:proofErr w:type="spellStart"/>
+      <w:r>
+        <w:t>asf.h</w:t>
+      </w:r>
+      <w:proofErr w:type="spellEnd"/>
+      <w:r>
+        <w:t>&gt;</w:t>
       </w:r>
     </w:p>
     <w:p>
@@ -273,8 +565,15 @@
       <w:pPr>
         <w:pStyle w:val="Sansinterligne"/>
       </w:pPr>
-      <w:r>
-        <w:t>int main (void)</w:t>
+      <w:proofErr w:type="spellStart"/>
+      <w:proofErr w:type="gramStart"/>
+      <w:r>
+        <w:t>int</w:t>
+      </w:r>
+      <w:proofErr w:type="spellEnd"/>
+      <w:proofErr w:type="gramEnd"/>
+      <w:r>
+        <w:t xml:space="preserve"> main (void)</w:t>
       </w:r>
     </w:p>
     <w:p>
@@ -291,7 +590,22 @@
       </w:pPr>
       <w:r>
         <w:tab/>
-        <w:t>sysclk_init();</w:t>
+      </w:r>
+      <w:proofErr w:type="spellStart"/>
+      <w:r>
+        <w:t>sysclk_</w:t>
+      </w:r>
+      <w:proofErr w:type="gramStart"/>
+      <w:r>
+        <w:t>init</w:t>
+      </w:r>
+      <w:proofErr w:type="spellEnd"/>
+      <w:r>
+        <w:t>(</w:t>
+      </w:r>
+      <w:proofErr w:type="gramEnd"/>
+      <w:r>
+        <w:t>);</w:t>
       </w:r>
       <w:r>
         <w:tab/>
@@ -303,7 +617,22 @@
       </w:pPr>
       <w:r>
         <w:tab/>
-        <w:t>board_init();</w:t>
+      </w:r>
+      <w:proofErr w:type="spellStart"/>
+      <w:r>
+        <w:t>board_</w:t>
+      </w:r>
+      <w:proofErr w:type="gramStart"/>
+      <w:r>
+        <w:t>init</w:t>
+      </w:r>
+      <w:proofErr w:type="spellEnd"/>
+      <w:r>
+        <w:t>(</w:t>
+      </w:r>
+      <w:proofErr w:type="gramEnd"/>
+      <w:r>
+        <w:t>);</w:t>
       </w:r>
     </w:p>
     <w:p>
@@ -319,9 +648,23 @@
         <w:pStyle w:val="Sansinterligne"/>
       </w:pPr>
       <w:r>
-        <w:lastRenderedPageBreak/>
         <w:tab/>
-        <w:t>gpio_configure_pin(LED0_GPIO, LED0_FLAGS);</w:t>
+      </w:r>
+      <w:proofErr w:type="spellStart"/>
+      <w:r>
+        <w:t>gpio_configure_</w:t>
+      </w:r>
+      <w:proofErr w:type="gramStart"/>
+      <w:r>
+        <w:t>pin</w:t>
+      </w:r>
+      <w:proofErr w:type="spellEnd"/>
+      <w:r>
+        <w:t>(</w:t>
+      </w:r>
+      <w:proofErr w:type="gramEnd"/>
+      <w:r>
+        <w:t>LED0_GPIO, LED0_FLAGS);</w:t>
       </w:r>
     </w:p>
     <w:p>
@@ -330,7 +673,22 @@
       </w:pPr>
       <w:r>
         <w:tab/>
-        <w:t>gpio_set_pin_low(LED0_GPIO);</w:t>
+      </w:r>
+      <w:proofErr w:type="spellStart"/>
+      <w:r>
+        <w:t>gpio_set_pin_</w:t>
+      </w:r>
+      <w:proofErr w:type="gramStart"/>
+      <w:r>
+        <w:t>low</w:t>
+      </w:r>
+      <w:proofErr w:type="spellEnd"/>
+      <w:r>
+        <w:t>(</w:t>
+      </w:r>
+      <w:proofErr w:type="gramEnd"/>
+      <w:r>
+        <w:t>LED0_GPIO);</w:t>
       </w:r>
     </w:p>
     <w:p>
@@ -344,7 +702,14 @@
       </w:pPr>
       <w:r>
         <w:tab/>
-        <w:t>while(1)</w:t>
+      </w:r>
+      <w:proofErr w:type="gramStart"/>
+      <w:r>
+        <w:t>while(</w:t>
+      </w:r>
+      <w:proofErr w:type="gramEnd"/>
+      <w:r>
+        <w:t>1)</w:t>
       </w:r>
     </w:p>
     <w:p>
@@ -365,7 +730,22 @@
       </w:r>
       <w:r>
         <w:tab/>
-        <w:t>gpio_toggle_pin(LED0_GPIO);</w:t>
+      </w:r>
+      <w:proofErr w:type="spellStart"/>
+      <w:r>
+        <w:t>gpio_toggle_</w:t>
+      </w:r>
+      <w:proofErr w:type="gramStart"/>
+      <w:r>
+        <w:t>pin</w:t>
+      </w:r>
+      <w:proofErr w:type="spellEnd"/>
+      <w:r>
+        <w:t>(</w:t>
+      </w:r>
+      <w:proofErr w:type="gramEnd"/>
+      <w:r>
+        <w:t>LED0_GPIO);</w:t>
       </w:r>
     </w:p>
     <w:p>
@@ -377,7 +757,22 @@
       </w:r>
       <w:r>
         <w:tab/>
-        <w:t>delay_ms(500);</w:t>
+      </w:r>
+      <w:proofErr w:type="spellStart"/>
+      <w:r>
+        <w:t>delay_</w:t>
+      </w:r>
+      <w:proofErr w:type="gramStart"/>
+      <w:r>
+        <w:t>ms</w:t>
+      </w:r>
+      <w:proofErr w:type="spellEnd"/>
+      <w:r>
+        <w:t>(</w:t>
+      </w:r>
+      <w:proofErr w:type="gramEnd"/>
+      <w:r>
+        <w:t>500);</w:t>
       </w:r>
     </w:p>
     <w:p>
@@ -415,28 +810,92 @@
         <w:rPr>
           <w:lang w:val="en-US"/>
         </w:rPr>
-        <w:t xml:space="preserve"> Atmel Prog without JTAG</w:t>
-      </w:r>
-    </w:p>
-    <w:p>
-      <w:pPr>
-        <w:rPr>
-          <w:lang w:val="en-US"/>
-        </w:rPr>
-      </w:pPr>
-    </w:p>
-    <w:p>
-      <w:pPr>
-        <w:rPr>
-          <w:lang w:val="en-US"/>
-        </w:rPr>
-      </w:pPr>
-      <w:r>
-        <w:rPr>
-          <w:lang w:val="en-US"/>
-        </w:rPr>
-        <w:t>In order to program the Arduino due from Atmel witout JTAG , we use “bossac”. In “Tools-&gt;External tools…” :</w:t>
-      </w:r>
+        <w:t xml:space="preserve"> Atmel </w:t>
+      </w:r>
+      <w:proofErr w:type="spellStart"/>
+      <w:r>
+        <w:rPr>
+          <w:lang w:val="en-US"/>
+        </w:rPr>
+        <w:t>Prog</w:t>
+      </w:r>
+      <w:proofErr w:type="spellEnd"/>
+      <w:r>
+        <w:rPr>
+          <w:lang w:val="en-US"/>
+        </w:rPr>
+        <w:t xml:space="preserve"> without JTAG</w:t>
+      </w:r>
+    </w:p>
+    <w:p>
+      <w:pPr>
+        <w:rPr>
+          <w:lang w:val="en-US"/>
+        </w:rPr>
+      </w:pPr>
+    </w:p>
+    <w:p>
+      <w:pPr>
+        <w:rPr>
+          <w:lang w:val="en-US"/>
+        </w:rPr>
+      </w:pPr>
+      <w:r>
+        <w:rPr>
+          <w:lang w:val="en-US"/>
+        </w:rPr>
+        <w:t xml:space="preserve">In order to program the Arduino due from Atmel </w:t>
+      </w:r>
+      <w:proofErr w:type="spellStart"/>
+      <w:r>
+        <w:rPr>
+          <w:lang w:val="en-US"/>
+        </w:rPr>
+        <w:t>witout</w:t>
+      </w:r>
+      <w:proofErr w:type="spellEnd"/>
+      <w:r>
+        <w:rPr>
+          <w:lang w:val="en-US"/>
+        </w:rPr>
+        <w:t xml:space="preserve"> </w:t>
+      </w:r>
+      <w:proofErr w:type="gramStart"/>
+      <w:r>
+        <w:rPr>
+          <w:lang w:val="en-US"/>
+        </w:rPr>
+        <w:t>JTAG ,</w:t>
+      </w:r>
+      <w:proofErr w:type="gramEnd"/>
+      <w:r>
+        <w:rPr>
+          <w:lang w:val="en-US"/>
+        </w:rPr>
+        <w:t xml:space="preserve"> we use “</w:t>
+      </w:r>
+      <w:proofErr w:type="spellStart"/>
+      <w:r>
+        <w:rPr>
+          <w:lang w:val="en-US"/>
+        </w:rPr>
+        <w:t>bossac</w:t>
+      </w:r>
+      <w:proofErr w:type="spellEnd"/>
+      <w:r>
+        <w:rPr>
+          <w:lang w:val="en-US"/>
+        </w:rPr>
+        <w:t>”. In “Tools-&gt;External tools…</w:t>
+      </w:r>
+      <w:proofErr w:type="gramStart"/>
+      <w:r>
+        <w:rPr>
+          <w:lang w:val="en-US"/>
+        </w:rPr>
+        <w:t>” :</w:t>
+      </w:r>
+      <w:proofErr w:type="gramEnd"/>
     </w:p>
     <w:p>
       <w:pPr>
@@ -496,8 +955,16 @@
         <w:rPr>
           <w:lang w:val="en-US"/>
         </w:rPr>
-        <w:t>Add the following “bossac.bat” file in your project :</w:t>
-      </w:r>
+        <w:t xml:space="preserve">Add the following “bossac.bat” file in your </w:t>
+      </w:r>
+      <w:proofErr w:type="gramStart"/>
+      <w:r>
+        <w:rPr>
+          <w:lang w:val="en-US"/>
+        </w:rPr>
+        <w:t>project :</w:t>
+      </w:r>
+      <w:proofErr w:type="gramEnd"/>
     </w:p>
     <w:p>
       <w:pPr>
@@ -516,8 +983,16 @@
         <w:rPr>
           <w:lang w:val="fr-FR"/>
         </w:rPr>
-        <w:t>:1200,n,8,1</w:t>
-      </w:r>
+        <w:t>:1200</w:t>
+      </w:r>
+      <w:proofErr w:type="gramStart"/>
+      <w:r>
+        <w:rPr>
+          <w:lang w:val="fr-FR"/>
+        </w:rPr>
+        <w:t>,n,8,1</w:t>
+      </w:r>
+      <w:proofErr w:type="gramEnd"/>
     </w:p>
     <w:p>
       <w:pPr>
@@ -590,24 +1065,75 @@
           <w:lang w:val="en-US"/>
         </w:rPr>
       </w:pPr>
-      <w:r>
-        <w:rPr>
-          <w:lang w:val="en-US"/>
-        </w:rPr>
-        <w:t>Note : normally we should be able to call bossac directly from the dev env, but for a strange reason, the serial reconfiguration is used to provoke an hard-reset on the board which is necessary.</w:t>
-      </w:r>
-    </w:p>
-    <w:p>
-      <w:pPr>
-        <w:rPr>
-          <w:lang w:val="en-US"/>
-        </w:rPr>
-      </w:pPr>
-      <w:r>
-        <w:rPr>
-          <w:lang w:val="en-US"/>
-        </w:rPr>
-        <w:t>Note2: If you can configure Atmel for this, you can also configure an Eclipse. The difference is that Atmel provide facilities to compile as the dev env is integrated.</w:t>
+      <w:proofErr w:type="gramStart"/>
+      <w:r>
+        <w:rPr>
+          <w:lang w:val="en-US"/>
+        </w:rPr>
+        <w:lastRenderedPageBreak/>
+        <w:t>Note :</w:t>
+      </w:r>
+      <w:proofErr w:type="gramEnd"/>
+      <w:r>
+        <w:rPr>
+          <w:lang w:val="en-US"/>
+        </w:rPr>
+        <w:t xml:space="preserve"> normally we should be able to call </w:t>
+      </w:r>
+      <w:proofErr w:type="spellStart"/>
+      <w:r>
+        <w:rPr>
+          <w:lang w:val="en-US"/>
+        </w:rPr>
+        <w:t>bossac</w:t>
+      </w:r>
+      <w:proofErr w:type="spellEnd"/>
+      <w:r>
+        <w:rPr>
+          <w:lang w:val="en-US"/>
+        </w:rPr>
+        <w:t xml:space="preserve"> directly from the dev </w:t>
+      </w:r>
+      <w:proofErr w:type="spellStart"/>
+      <w:r>
+        <w:rPr>
+          <w:lang w:val="en-US"/>
+        </w:rPr>
+        <w:t>env</w:t>
+      </w:r>
+      <w:proofErr w:type="spellEnd"/>
+      <w:r>
+        <w:rPr>
+          <w:lang w:val="en-US"/>
+        </w:rPr>
+        <w:t>, but for a strange reason, the serial reconfiguration is used to provoke an hard-reset on the board which is necessary.</w:t>
+      </w:r>
+    </w:p>
+    <w:p>
+      <w:pPr>
+        <w:rPr>
+          <w:lang w:val="en-US"/>
+        </w:rPr>
+      </w:pPr>
+      <w:r>
+        <w:rPr>
+          <w:lang w:val="en-US"/>
+        </w:rPr>
+        <w:t xml:space="preserve">Note2: If you can configure Atmel for this, you can also configure an Eclipse. The difference is that Atmel provide facilities to compile as the dev </w:t>
+      </w:r>
+      <w:proofErr w:type="spellStart"/>
+      <w:r>
+        <w:rPr>
+          <w:lang w:val="en-US"/>
+        </w:rPr>
+        <w:t>env</w:t>
+      </w:r>
+      <w:proofErr w:type="spellEnd"/>
+      <w:r>
+        <w:rPr>
+          <w:lang w:val="en-US"/>
+        </w:rPr>
+        <w:t xml:space="preserve"> is integrated.</w:t>
       </w:r>
     </w:p>
     <w:p>
@@ -628,7 +1154,6 @@
         <w:rPr>
           <w:lang w:val="en-US"/>
         </w:rPr>
-        <w:lastRenderedPageBreak/>
         <w:t>Atmel with JTAG</w:t>
       </w:r>
       <w:r>
@@ -652,24 +1177,74 @@
           <w:lang w:val="en-US"/>
         </w:rPr>
       </w:pPr>
-      <w:r>
-        <w:rPr>
-          <w:lang w:val="en-US"/>
-        </w:rPr>
-        <w:t>Jtag setup:</w:t>
-      </w:r>
-    </w:p>
-    <w:p>
-      <w:pPr>
-        <w:rPr>
-          <w:lang w:val="en-US"/>
-        </w:rPr>
-      </w:pPr>
-      <w:r>
-        <w:rPr>
-          <w:lang w:val="en-US"/>
-        </w:rPr>
-        <w:t>Connect the board with the following wiring (plug the due-jtag first, plug the jtag usb wire to your PC, then power the board):</w:t>
+      <w:proofErr w:type="spellStart"/>
+      <w:r>
+        <w:rPr>
+          <w:lang w:val="en-US"/>
+        </w:rPr>
+        <w:t>Jtag</w:t>
+      </w:r>
+      <w:proofErr w:type="spellEnd"/>
+      <w:r>
+        <w:rPr>
+          <w:lang w:val="en-US"/>
+        </w:rPr>
+        <w:t xml:space="preserve"> setup:</w:t>
+      </w:r>
+    </w:p>
+    <w:p>
+      <w:pPr>
+        <w:rPr>
+          <w:lang w:val="en-US"/>
+        </w:rPr>
+      </w:pPr>
+      <w:r>
+        <w:rPr>
+          <w:lang w:val="en-US"/>
+        </w:rPr>
+        <w:t>Connect the board with the following wiring (plug the due-</w:t>
+      </w:r>
+      <w:proofErr w:type="spellStart"/>
+      <w:r>
+        <w:rPr>
+          <w:lang w:val="en-US"/>
+        </w:rPr>
+        <w:t>jtag</w:t>
+      </w:r>
+      <w:proofErr w:type="spellEnd"/>
+      <w:r>
+        <w:rPr>
+          <w:lang w:val="en-US"/>
+        </w:rPr>
+        <w:t xml:space="preserve"> first, plug the </w:t>
+      </w:r>
+      <w:proofErr w:type="spellStart"/>
+      <w:r>
+        <w:rPr>
+          <w:lang w:val="en-US"/>
+        </w:rPr>
+        <w:t>jtag</w:t>
+      </w:r>
+      <w:proofErr w:type="spellEnd"/>
+      <w:r>
+        <w:rPr>
+          <w:lang w:val="en-US"/>
+        </w:rPr>
+        <w:t xml:space="preserve"> </w:t>
+      </w:r>
+      <w:proofErr w:type="spellStart"/>
+      <w:r>
+        <w:rPr>
+          <w:lang w:val="en-US"/>
+        </w:rPr>
+        <w:t>usb</w:t>
+      </w:r>
+      <w:proofErr w:type="spellEnd"/>
+      <w:r>
+        <w:rPr>
+          <w:lang w:val="en-US"/>
+        </w:rPr>
+        <w:t xml:space="preserve"> wire to your PC, then power the board):</w:t>
       </w:r>
     </w:p>
     <w:p>
@@ -911,7 +1486,21 @@
         <w:rPr>
           <w:lang w:val="en-US"/>
         </w:rPr>
-        <w:t>tab, select your file and clic on program:</w:t>
+        <w:t xml:space="preserve">tab, select your file and </w:t>
+      </w:r>
+      <w:proofErr w:type="spellStart"/>
+      <w:r>
+        <w:rPr>
+          <w:lang w:val="en-US"/>
+        </w:rPr>
+        <w:t>clic</w:t>
+      </w:r>
+      <w:proofErr w:type="spellEnd"/>
+      <w:r>
+        <w:rPr>
+          <w:lang w:val="en-US"/>
+        </w:rPr>
+        <w:t xml:space="preserve"> on program:</w:t>
       </w:r>
     </w:p>
     <w:p>
@@ -976,38 +1565,137 @@
           <w:lang w:val="en-US"/>
         </w:rPr>
       </w:pPr>
+      <w:proofErr w:type="spellStart"/>
       <w:r>
         <w:rPr>
           <w:lang w:val="en-US"/>
         </w:rPr>
         <w:lastRenderedPageBreak/>
-        <w:t>Sbrk missing</w:t>
-      </w:r>
-    </w:p>
-    <w:p>
-      <w:pPr>
-        <w:rPr>
-          <w:lang w:val="en-US"/>
-        </w:rPr>
-      </w:pPr>
-    </w:p>
-    <w:p>
-      <w:pPr>
-        <w:rPr>
-          <w:lang w:val="en-US"/>
-        </w:rPr>
-      </w:pPr>
-      <w:r>
-        <w:rPr>
-          <w:lang w:val="en-US"/>
-        </w:rPr>
-        <w:t>By default no syscall is possible, so if you include a standard library it’ll miss the _sbrk function that is responsible for allocating the heap so that malloc and co can work. In order to instanciate a fake sbrt add the following option in compiler miscellaneous text field :</w:t>
-      </w:r>
-    </w:p>
-    <w:p>
-      <w:r>
-        <w:t>--specs=nosys.specs</w:t>
-      </w:r>
+        <w:t>Sbrk</w:t>
+      </w:r>
+      <w:proofErr w:type="spellEnd"/>
+      <w:r>
+        <w:rPr>
+          <w:lang w:val="en-US"/>
+        </w:rPr>
+        <w:t xml:space="preserve"> missing</w:t>
+      </w:r>
+    </w:p>
+    <w:p>
+      <w:pPr>
+        <w:rPr>
+          <w:lang w:val="en-US"/>
+        </w:rPr>
+      </w:pPr>
+    </w:p>
+    <w:p>
+      <w:pPr>
+        <w:rPr>
+          <w:lang w:val="en-US"/>
+        </w:rPr>
+      </w:pPr>
+      <w:r>
+        <w:rPr>
+          <w:lang w:val="en-US"/>
+        </w:rPr>
+        <w:t xml:space="preserve">By default no </w:t>
+      </w:r>
+      <w:proofErr w:type="spellStart"/>
+      <w:r>
+        <w:rPr>
+          <w:lang w:val="en-US"/>
+        </w:rPr>
+        <w:t>syscall</w:t>
+      </w:r>
+      <w:proofErr w:type="spellEnd"/>
+      <w:r>
+        <w:rPr>
+          <w:lang w:val="en-US"/>
+        </w:rPr>
+        <w:t xml:space="preserve"> is possible, so if you include a standard library it’ll miss the _</w:t>
+      </w:r>
+      <w:proofErr w:type="spellStart"/>
+      <w:r>
+        <w:rPr>
+          <w:lang w:val="en-US"/>
+        </w:rPr>
+        <w:t>sbrk</w:t>
+      </w:r>
+      <w:proofErr w:type="spellEnd"/>
+      <w:r>
+        <w:rPr>
+          <w:lang w:val="en-US"/>
+        </w:rPr>
+        <w:t xml:space="preserve"> function that is responsible for allocating the heap so that </w:t>
+      </w:r>
+      <w:proofErr w:type="spellStart"/>
+      <w:r>
+        <w:rPr>
+          <w:lang w:val="en-US"/>
+        </w:rPr>
+        <w:t>malloc</w:t>
+      </w:r>
+      <w:proofErr w:type="spellEnd"/>
+      <w:r>
+        <w:rPr>
+          <w:lang w:val="en-US"/>
+        </w:rPr>
+        <w:t xml:space="preserve"> and co can work. In order to </w:t>
+      </w:r>
+      <w:proofErr w:type="spellStart"/>
+      <w:r>
+        <w:rPr>
+          <w:lang w:val="en-US"/>
+        </w:rPr>
+        <w:t>instanciate</w:t>
+      </w:r>
+      <w:proofErr w:type="spellEnd"/>
+      <w:r>
+        <w:rPr>
+          <w:lang w:val="en-US"/>
+        </w:rPr>
+        <w:t xml:space="preserve"> a fake </w:t>
+      </w:r>
+      <w:proofErr w:type="spellStart"/>
+      <w:r>
+        <w:rPr>
+          <w:lang w:val="en-US"/>
+        </w:rPr>
+        <w:t>sbrt</w:t>
+      </w:r>
+      <w:proofErr w:type="spellEnd"/>
+      <w:r>
+        <w:rPr>
+          <w:lang w:val="en-US"/>
+        </w:rPr>
+        <w:t xml:space="preserve"> add the following option in compiler miscellaneous text </w:t>
+      </w:r>
+      <w:proofErr w:type="gramStart"/>
+      <w:r>
+        <w:rPr>
+          <w:lang w:val="en-US"/>
+        </w:rPr>
+        <w:t>field :</w:t>
+      </w:r>
+      <w:proofErr w:type="gramEnd"/>
+    </w:p>
+    <w:p>
+      <w:r>
+        <w:t>--</w:t>
+      </w:r>
+      <w:proofErr w:type="spellStart"/>
+      <w:r>
+        <w:t>specs</w:t>
+      </w:r>
+      <w:proofErr w:type="spellEnd"/>
+      <w:r>
+        <w:t>=</w:t>
+      </w:r>
+      <w:proofErr w:type="spellStart"/>
+      <w:r>
+        <w:t>nosys.specs</w:t>
+      </w:r>
+      <w:proofErr w:type="spellEnd"/>
     </w:p>
     <w:p/>
     <w:p/>
@@ -1022,18 +1710,82 @@
     <w:p/>
     <w:p>
       <w:r>
-        <w:t>En compilant sans les options –Os il y a une hard fault au boot…</w:t>
-      </w:r>
-    </w:p>
-    <w:p>
-      <w:r>
-        <w:t>Quand on build un exe qui dépend d’une lib, l’exe n’est pas toujours mis à jour quand on rebuild l’exe. =&gt; solution : ajouter une commande de suppression des binaires dans le dossier Debug/Release</w:t>
-      </w:r>
-      <w:bookmarkStart w:id="0" w:name="_GoBack"/>
-      <w:bookmarkEnd w:id="0"/>
-      <w:r>
-        <w:t xml:space="preserve"> en pre-builds</w:t>
-      </w:r>
+        <w:t xml:space="preserve">En compilant sans les options –Os il y a une hard </w:t>
+      </w:r>
+      <w:proofErr w:type="spellStart"/>
+      <w:r>
+        <w:t>fault</w:t>
+      </w:r>
+      <w:proofErr w:type="spellEnd"/>
+      <w:r>
+        <w:t xml:space="preserve"> au boot…</w:t>
+      </w:r>
+    </w:p>
+    <w:p>
+      <w:r>
+        <w:t xml:space="preserve">Quand on </w:t>
+      </w:r>
+      <w:proofErr w:type="spellStart"/>
+      <w:r>
+        <w:t>build</w:t>
+      </w:r>
+      <w:proofErr w:type="spellEnd"/>
+      <w:r>
+        <w:t xml:space="preserve"> un </w:t>
+      </w:r>
+      <w:proofErr w:type="spellStart"/>
+      <w:r>
+        <w:t>exe</w:t>
+      </w:r>
+      <w:proofErr w:type="spellEnd"/>
+      <w:r>
+        <w:t xml:space="preserve"> qui dépend d’une lib, </w:t>
+      </w:r>
+      <w:proofErr w:type="spellStart"/>
+      <w:r>
+        <w:t>l’exe</w:t>
+      </w:r>
+      <w:proofErr w:type="spellEnd"/>
+      <w:r>
+        <w:t xml:space="preserve"> n’est pas toujours mis à jour quand on </w:t>
+      </w:r>
+      <w:proofErr w:type="spellStart"/>
+      <w:r>
+        <w:t>rebuild</w:t>
+      </w:r>
+      <w:proofErr w:type="spellEnd"/>
+      <w:r>
+        <w:t xml:space="preserve"> </w:t>
+      </w:r>
+      <w:proofErr w:type="spellStart"/>
+      <w:r>
+        <w:t>l’exe</w:t>
+      </w:r>
+      <w:proofErr w:type="spellEnd"/>
+      <w:r>
+        <w:t xml:space="preserve">. =&gt; </w:t>
+      </w:r>
+      <w:proofErr w:type="gramStart"/>
+      <w:r>
+        <w:t>solution</w:t>
+      </w:r>
+      <w:proofErr w:type="gramEnd"/>
+      <w:r>
+        <w:t xml:space="preserve"> : ajouter une commande de suppression des binaires dans le dossier </w:t>
+      </w:r>
+      <w:proofErr w:type="spellStart"/>
+      <w:r>
+        <w:t>Debug</w:t>
+      </w:r>
+      <w:proofErr w:type="spellEnd"/>
+      <w:r>
+        <w:t xml:space="preserve">/Release en </w:t>
+      </w:r>
+      <w:proofErr w:type="spellStart"/>
+      <w:r>
+        <w:t>pre-builds</w:t>
+      </w:r>
+      <w:proofErr w:type="spellEnd"/>
     </w:p>
     <w:sectPr>
       <w:pgSz w:w="11906" w:h="16838"/>

</xml_diff>